<commit_message>
Update Modelflow todo list_AB.docx
</commit_message>
<xml_diff>
--- a/papers/mfbook/Modelflow todo list_AB.docx
+++ b/papers/mfbook/Modelflow todo list_AB.docx
@@ -39,21 +39,17 @@
         </w:numPr>
         <w:rPr>
           <w:del w:id="3" w:author="ib Han" w:date="2024-03-11T17:55:00Z" w16du:dateUtc="2024-03-11T16:55:00Z"/>
-          <w:lang w:val="en-US"/>
-        </w:rPr>
-      </w:pPr>
-      <w:ins w:id="4" w:author="Andrew Burns" w:date="2024-03-07T16:11:00Z">
-        <w:r>
-          <w:rPr>
-            <w:lang w:val="en-US"/>
-            <w:rPrChange w:id="5" w:author="ib Han" w:date="2024-03-11T17:43:00Z" w16du:dateUtc="2024-03-11T16:43:00Z">
-              <w:rPr/>
-            </w:rPrChange>
-          </w:rPr>
-          <w:t>The Repos</w:t>
-        </w:r>
-      </w:ins>
-      <w:ins w:id="6" w:author="Andrew Burns" w:date="2024-03-07T16:13:00Z">
+          <w:highlight w:val="yellow"/>
+          <w:lang w:val="en-US"/>
+          <w:rPrChange w:id="4" w:author="ib Han" w:date="2024-03-11T19:42:00Z" w16du:dateUtc="2024-03-11T18:42:00Z">
+            <w:rPr>
+              <w:del w:id="5" w:author="ib Han" w:date="2024-03-11T17:55:00Z" w16du:dateUtc="2024-03-11T16:55:00Z"/>
+              <w:lang w:val="en-US"/>
+            </w:rPr>
+          </w:rPrChange>
+        </w:rPr>
+      </w:pPr>
+      <w:ins w:id="6" w:author="Andrew Burns" w:date="2024-03-07T16:11:00Z">
         <w:r>
           <w:rPr>
             <w:lang w:val="en-US"/>
@@ -61,19 +57,10 @@
               <w:rPr/>
             </w:rPrChange>
           </w:rPr>
-          <w:t xml:space="preserve"> download to make it a </w:t>
-        </w:r>
-        <w:proofErr w:type="spellStart"/>
-        <w:r>
-          <w:rPr>
-            <w:lang w:val="en-US"/>
-            <w:rPrChange w:id="8" w:author="ib Han" w:date="2024-03-11T17:43:00Z" w16du:dateUtc="2024-03-11T16:43:00Z">
-              <w:rPr/>
-            </w:rPrChange>
-          </w:rPr>
-          <w:t>webrepo</w:t>
-        </w:r>
-        <w:proofErr w:type="spellEnd"/>
+          <w:t>The Repos</w:t>
+        </w:r>
+      </w:ins>
+      <w:ins w:id="8" w:author="Andrew Burns" w:date="2024-03-07T16:13:00Z">
         <w:r>
           <w:rPr>
             <w:lang w:val="en-US"/>
@@ -81,7 +68,7 @@
               <w:rPr/>
             </w:rPrChange>
           </w:rPr>
-          <w:t xml:space="preserve"> that would wrap the </w:t>
+          <w:t xml:space="preserve"> download to make it a </w:t>
         </w:r>
         <w:proofErr w:type="spellStart"/>
         <w:r>
@@ -91,7 +78,7 @@
               <w:rPr/>
             </w:rPrChange>
           </w:rPr>
-          <w:t>borader</w:t>
+          <w:t>webrepo</w:t>
         </w:r>
         <w:proofErr w:type="spellEnd"/>
         <w:r>
@@ -101,10 +88,19 @@
               <w:rPr/>
             </w:rPrChange>
           </w:rPr>
-          <w:t xml:space="preserve"> one and point to the WBG Repo</w:t>
-        </w:r>
-      </w:ins>
-      <w:ins w:id="12" w:author="ib Han" w:date="2024-03-11T17:43:00Z" w16du:dateUtc="2024-03-11T16:43:00Z">
+          <w:t xml:space="preserve"> that would wrap the </w:t>
+        </w:r>
+        <w:proofErr w:type="spellStart"/>
+        <w:r>
+          <w:rPr>
+            <w:lang w:val="en-US"/>
+            <w:rPrChange w:id="12" w:author="ib Han" w:date="2024-03-11T17:43:00Z" w16du:dateUtc="2024-03-11T16:43:00Z">
+              <w:rPr/>
+            </w:rPrChange>
+          </w:rPr>
+          <w:t>borader</w:t>
+        </w:r>
+        <w:proofErr w:type="spellEnd"/>
         <w:r>
           <w:rPr>
             <w:lang w:val="en-US"/>
@@ -112,124 +108,251 @@
               <w:rPr/>
             </w:rPrChange>
           </w:rPr>
+          <w:t xml:space="preserve"> one and point to the WBG Repo</w:t>
+        </w:r>
+      </w:ins>
+      <w:ins w:id="14" w:author="ib Han" w:date="2024-03-11T17:43:00Z" w16du:dateUtc="2024-03-11T16:43:00Z">
+        <w:r>
+          <w:rPr>
+            <w:lang w:val="en-US"/>
+            <w:rPrChange w:id="15" w:author="ib Han" w:date="2024-03-11T17:43:00Z" w16du:dateUtc="2024-03-11T16:43:00Z">
+              <w:rPr/>
+            </w:rPrChange>
+          </w:rPr>
           <w:br/>
         </w:r>
         <w:proofErr w:type="gramStart"/>
         <w:r>
           <w:rPr>
-            <w:lang w:val="en-US"/>
+            <w:highlight w:val="yellow"/>
+            <w:lang w:val="en-US"/>
+            <w:rPrChange w:id="16" w:author="ib Han" w:date="2024-03-11T19:42:00Z" w16du:dateUtc="2024-03-11T18:42:00Z">
+              <w:rPr>
+                <w:lang w:val="en-US"/>
+              </w:rPr>
+            </w:rPrChange>
           </w:rPr>
           <w:t>-</w:t>
         </w:r>
       </w:ins>
-      <w:ins w:id="14" w:author="ib Han" w:date="2024-03-11T17:44:00Z" w16du:dateUtc="2024-03-11T16:44:00Z">
-        <w:r>
-          <w:rPr>
-            <w:lang w:val="en-US"/>
+      <w:ins w:id="17" w:author="ib Han" w:date="2024-03-11T17:44:00Z" w16du:dateUtc="2024-03-11T16:44:00Z">
+        <w:r>
+          <w:rPr>
+            <w:highlight w:val="yellow"/>
+            <w:lang w:val="en-US"/>
+            <w:rPrChange w:id="18" w:author="ib Han" w:date="2024-03-11T19:42:00Z" w16du:dateUtc="2024-03-11T18:42:00Z">
+              <w:rPr>
+                <w:lang w:val="en-US"/>
+              </w:rPr>
+            </w:rPrChange>
           </w:rPr>
           <w:t>.</w:t>
         </w:r>
         <w:proofErr w:type="spellStart"/>
         <w:r>
           <w:rPr>
-            <w:lang w:val="en-US"/>
+            <w:highlight w:val="yellow"/>
+            <w:lang w:val="en-US"/>
+            <w:rPrChange w:id="19" w:author="ib Han" w:date="2024-03-11T19:42:00Z" w16du:dateUtc="2024-03-11T18:42:00Z">
+              <w:rPr>
+                <w:lang w:val="en-US"/>
+              </w:rPr>
+            </w:rPrChange>
           </w:rPr>
           <w:t>Worldbank</w:t>
         </w:r>
         <w:proofErr w:type="gramEnd"/>
         <w:r>
           <w:rPr>
-            <w:lang w:val="en-US"/>
+            <w:highlight w:val="yellow"/>
+            <w:lang w:val="en-US"/>
+            <w:rPrChange w:id="20" w:author="ib Han" w:date="2024-03-11T19:42:00Z" w16du:dateUtc="2024-03-11T18:42:00Z">
+              <w:rPr>
+                <w:lang w:val="en-US"/>
+              </w:rPr>
+            </w:rPrChange>
           </w:rPr>
           <w:t>_Models</w:t>
         </w:r>
         <w:proofErr w:type="spellEnd"/>
         <w:r>
           <w:rPr>
-            <w:lang w:val="en-US"/>
+            <w:highlight w:val="yellow"/>
+            <w:lang w:val="en-US"/>
+            <w:rPrChange w:id="21" w:author="ib Han" w:date="2024-03-11T19:42:00Z" w16du:dateUtc="2024-03-11T18:42:00Z">
+              <w:rPr>
+                <w:lang w:val="en-US"/>
+              </w:rPr>
+            </w:rPrChange>
           </w:rPr>
           <w:t>()</w:t>
         </w:r>
         <w:r>
           <w:rPr>
-            <w:lang w:val="en-US"/>
+            <w:highlight w:val="yellow"/>
+            <w:lang w:val="en-US"/>
+            <w:rPrChange w:id="22" w:author="ib Han" w:date="2024-03-11T19:42:00Z" w16du:dateUtc="2024-03-11T18:42:00Z">
+              <w:rPr>
+                <w:lang w:val="en-US"/>
+              </w:rPr>
+            </w:rPrChange>
           </w:rPr>
           <w:t xml:space="preserve"> </w:t>
         </w:r>
       </w:ins>
-      <w:ins w:id="15" w:author="ib Han" w:date="2024-03-11T17:45:00Z" w16du:dateUtc="2024-03-11T16:45:00Z">
-        <w:r>
-          <w:rPr>
-            <w:lang w:val="en-US"/>
+      <w:ins w:id="23" w:author="ib Han" w:date="2024-03-11T19:41:00Z" w16du:dateUtc="2024-03-11T18:41:00Z">
+        <w:r>
+          <w:rPr>
+            <w:highlight w:val="yellow"/>
+            <w:lang w:val="en-US"/>
+            <w:rPrChange w:id="24" w:author="ib Han" w:date="2024-03-11T19:42:00Z" w16du:dateUtc="2024-03-11T18:42:00Z">
+              <w:rPr>
+                <w:lang w:val="en-US"/>
+              </w:rPr>
+            </w:rPrChange>
+          </w:rPr>
+          <w:t xml:space="preserve">will download </w:t>
+        </w:r>
+      </w:ins>
+      <w:ins w:id="25" w:author="ib Han" w:date="2024-03-11T17:45:00Z" w16du:dateUtc="2024-03-11T16:45:00Z">
+        <w:r>
+          <w:rPr>
+            <w:highlight w:val="yellow"/>
+            <w:lang w:val="en-US"/>
+            <w:rPrChange w:id="26" w:author="ib Han" w:date="2024-03-11T19:42:00Z" w16du:dateUtc="2024-03-11T18:42:00Z">
+              <w:rPr>
+                <w:lang w:val="en-US"/>
+              </w:rPr>
+            </w:rPrChange>
           </w:rPr>
           <w:t>github.com/</w:t>
         </w:r>
         <w:proofErr w:type="spellStart"/>
         <w:r>
           <w:rPr>
-            <w:lang w:val="en-US"/>
+            <w:highlight w:val="yellow"/>
+            <w:lang w:val="en-US"/>
+            <w:rPrChange w:id="27" w:author="ib Han" w:date="2024-03-11T19:42:00Z" w16du:dateUtc="2024-03-11T18:42:00Z">
+              <w:rPr>
+                <w:lang w:val="en-US"/>
+              </w:rPr>
+            </w:rPrChange>
           </w:rPr>
           <w:t>worldbank</w:t>
         </w:r>
         <w:proofErr w:type="spellEnd"/>
         <w:r>
           <w:rPr>
-            <w:lang w:val="en-US"/>
+            <w:highlight w:val="yellow"/>
+            <w:lang w:val="en-US"/>
+            <w:rPrChange w:id="28" w:author="ib Han" w:date="2024-03-11T19:42:00Z" w16du:dateUtc="2024-03-11T18:42:00Z">
+              <w:rPr>
+                <w:lang w:val="en-US"/>
+              </w:rPr>
+            </w:rPrChange>
           </w:rPr>
           <w:t>/</w:t>
         </w:r>
         <w:proofErr w:type="spellStart"/>
         <w:r>
           <w:rPr>
-            <w:lang w:val="en-US"/>
+            <w:highlight w:val="yellow"/>
+            <w:lang w:val="en-US"/>
+            <w:rPrChange w:id="29" w:author="ib Han" w:date="2024-03-11T19:42:00Z" w16du:dateUtc="2024-03-11T18:42:00Z">
+              <w:rPr>
+                <w:lang w:val="en-US"/>
+              </w:rPr>
+            </w:rPrChange>
           </w:rPr>
           <w:t>MFMod-ModelFlow</w:t>
         </w:r>
         <w:proofErr w:type="spellEnd"/>
         <w:r>
           <w:rPr>
-            <w:lang w:val="en-US"/>
+            <w:highlight w:val="yellow"/>
+            <w:lang w:val="en-US"/>
+            <w:rPrChange w:id="30" w:author="ib Han" w:date="2024-03-11T19:42:00Z" w16du:dateUtc="2024-03-11T18:42:00Z">
+              <w:rPr>
+                <w:lang w:val="en-US"/>
+              </w:rPr>
+            </w:rPrChange>
           </w:rPr>
           <w:t xml:space="preserve"> and place the repo in </w:t>
         </w:r>
         <w:r>
           <w:rPr>
-            <w:lang w:val="en-US"/>
+            <w:highlight w:val="yellow"/>
+            <w:lang w:val="en-US"/>
+            <w:rPrChange w:id="31" w:author="ib Han" w:date="2024-03-11T19:42:00Z" w16du:dateUtc="2024-03-11T18:42:00Z">
+              <w:rPr>
+                <w:lang w:val="en-US"/>
+              </w:rPr>
+            </w:rPrChange>
           </w:rPr>
           <w:t>./</w:t>
         </w:r>
         <w:proofErr w:type="spellStart"/>
         <w:r>
           <w:rPr>
-            <w:lang w:val="en-US"/>
+            <w:highlight w:val="yellow"/>
+            <w:lang w:val="en-US"/>
+            <w:rPrChange w:id="32" w:author="ib Han" w:date="2024-03-11T19:42:00Z" w16du:dateUtc="2024-03-11T18:42:00Z">
+              <w:rPr>
+                <w:lang w:val="en-US"/>
+              </w:rPr>
+            </w:rPrChange>
           </w:rPr>
           <w:t>Worldbank</w:t>
         </w:r>
         <w:proofErr w:type="spellEnd"/>
         <w:r>
           <w:rPr>
-            <w:lang w:val="en-US"/>
+            <w:highlight w:val="yellow"/>
+            <w:lang w:val="en-US"/>
+            <w:rPrChange w:id="33" w:author="ib Han" w:date="2024-03-11T19:42:00Z" w16du:dateUtc="2024-03-11T18:42:00Z">
+              <w:rPr>
+                <w:lang w:val="en-US"/>
+              </w:rPr>
+            </w:rPrChange>
           </w:rPr>
           <w:t xml:space="preserve"> models</w:t>
         </w:r>
         <w:r>
           <w:rPr>
-            <w:lang w:val="en-US"/>
+            <w:highlight w:val="yellow"/>
+            <w:lang w:val="en-US"/>
+            <w:rPrChange w:id="34" w:author="ib Han" w:date="2024-03-11T19:42:00Z" w16du:dateUtc="2024-03-11T18:42:00Z">
+              <w:rPr>
+                <w:lang w:val="en-US"/>
+              </w:rPr>
+            </w:rPrChange>
           </w:rPr>
           <w:t xml:space="preserve"> </w:t>
         </w:r>
       </w:ins>
-      <w:ins w:id="16" w:author="ib Han" w:date="2024-03-11T17:46:00Z" w16du:dateUtc="2024-03-11T16:46:00Z">
-        <w:r>
-          <w:rPr>
-            <w:lang w:val="en-US"/>
+      <w:ins w:id="35" w:author="ib Han" w:date="2024-03-11T17:46:00Z" w16du:dateUtc="2024-03-11T16:46:00Z">
+        <w:r>
+          <w:rPr>
+            <w:highlight w:val="yellow"/>
+            <w:lang w:val="en-US"/>
+            <w:rPrChange w:id="36" w:author="ib Han" w:date="2024-03-11T19:42:00Z" w16du:dateUtc="2024-03-11T18:42:00Z">
+              <w:rPr>
+                <w:lang w:val="en-US"/>
+              </w:rPr>
+            </w:rPrChange>
           </w:rPr>
           <w:br/>
           <w:t xml:space="preserve">This should take care of the branding issue. </w:t>
         </w:r>
         <w:r>
           <w:rPr>
-            <w:lang w:val="en-US"/>
+            <w:highlight w:val="yellow"/>
+            <w:lang w:val="en-US"/>
+            <w:rPrChange w:id="37" w:author="ib Han" w:date="2024-03-11T19:42:00Z" w16du:dateUtc="2024-03-11T18:42:00Z">
+              <w:rPr>
+                <w:lang w:val="en-US"/>
+              </w:rPr>
+            </w:rPrChange>
           </w:rPr>
           <w:br/>
           <w:t xml:space="preserve">The user can specify alternative repos and locations. </w:t>
@@ -237,45 +360,81 @@
         <w:proofErr w:type="gramStart"/>
         <w:r>
           <w:rPr>
-            <w:lang w:val="en-US"/>
+            <w:highlight w:val="yellow"/>
+            <w:lang w:val="en-US"/>
+            <w:rPrChange w:id="38" w:author="ib Han" w:date="2024-03-11T19:42:00Z" w16du:dateUtc="2024-03-11T18:42:00Z">
+              <w:rPr>
+                <w:lang w:val="en-US"/>
+              </w:rPr>
+            </w:rPrChange>
           </w:rPr>
           <w:t>Also</w:t>
         </w:r>
         <w:proofErr w:type="gramEnd"/>
         <w:r>
           <w:rPr>
-            <w:lang w:val="en-US"/>
+            <w:highlight w:val="yellow"/>
+            <w:lang w:val="en-US"/>
+            <w:rPrChange w:id="39" w:author="ib Han" w:date="2024-03-11T19:42:00Z" w16du:dateUtc="2024-03-11T18:42:00Z">
+              <w:rPr>
+                <w:lang w:val="en-US"/>
+              </w:rPr>
+            </w:rPrChange>
           </w:rPr>
           <w:t xml:space="preserve"> she can </w:t>
         </w:r>
       </w:ins>
-      <w:ins w:id="17" w:author="ib Han" w:date="2024-03-11T17:47:00Z" w16du:dateUtc="2024-03-11T16:47:00Z">
-        <w:r>
-          <w:rPr>
-            <w:lang w:val="en-US"/>
+      <w:ins w:id="40" w:author="ib Han" w:date="2024-03-11T17:47:00Z" w16du:dateUtc="2024-03-11T16:47:00Z">
+        <w:r>
+          <w:rPr>
+            <w:highlight w:val="yellow"/>
+            <w:lang w:val="en-US"/>
+            <w:rPrChange w:id="41" w:author="ib Han" w:date="2024-03-11T19:42:00Z" w16du:dateUtc="2024-03-11T18:42:00Z">
+              <w:rPr>
+                <w:lang w:val="en-US"/>
+              </w:rPr>
+            </w:rPrChange>
           </w:rPr>
           <w:t xml:space="preserve">delete the location before download at the same. </w:t>
         </w:r>
       </w:ins>
-      <w:ins w:id="18" w:author="ib Han" w:date="2024-03-11T17:54:00Z" w16du:dateUtc="2024-03-11T16:54:00Z">
-        <w:r>
-          <w:rPr>
-            <w:lang w:val="en-US"/>
+      <w:ins w:id="42" w:author="ib Han" w:date="2024-03-11T17:54:00Z" w16du:dateUtc="2024-03-11T16:54:00Z">
+        <w:r>
+          <w:rPr>
+            <w:highlight w:val="yellow"/>
+            <w:lang w:val="en-US"/>
+            <w:rPrChange w:id="43" w:author="ib Han" w:date="2024-03-11T19:42:00Z" w16du:dateUtc="2024-03-11T18:42:00Z">
+              <w:rPr>
+                <w:lang w:val="en-US"/>
+              </w:rPr>
+            </w:rPrChange>
           </w:rPr>
           <w:br/>
         </w:r>
       </w:ins>
-      <w:ins w:id="19" w:author="ib Han" w:date="2024-03-11T17:55:00Z" w16du:dateUtc="2024-03-11T16:55:00Z">
-        <w:r>
-          <w:rPr>
-            <w:lang w:val="en-US"/>
+      <w:ins w:id="44" w:author="ib Han" w:date="2024-03-11T17:55:00Z" w16du:dateUtc="2024-03-11T16:55:00Z">
+        <w:r>
+          <w:rPr>
+            <w:highlight w:val="yellow"/>
+            <w:lang w:val="en-US"/>
+            <w:rPrChange w:id="45" w:author="ib Han" w:date="2024-03-11T19:42:00Z" w16du:dateUtc="2024-03-11T18:42:00Z">
+              <w:rPr>
+                <w:lang w:val="en-US"/>
+              </w:rPr>
+            </w:rPrChange>
           </w:rPr>
           <w:t>05_WBModels/</w:t>
         </w:r>
         <w:proofErr w:type="spellStart"/>
         <w:r>
           <w:rPr>
-            <w:lang w:val="en-US"/>
+            <w:highlight w:val="yellow"/>
+            <w:lang w:val="en-US"/>
+            <w:rPrChange w:id="46" w:author="ib Han" w:date="2024-03-11T19:42:00Z" w16du:dateUtc="2024-03-11T18:42:00Z">
+              <w:rPr>
+                <w:lang w:val="en-US"/>
+              </w:rPr>
+            </w:rPrChange>
           </w:rPr>
           <w:t>AccessingWBModels.ipynb</w:t>
         </w:r>
@@ -290,64 +449,106 @@
           <w:numId w:val="1"/>
         </w:numPr>
         <w:rPr>
-          <w:ins w:id="20" w:author="ib Han" w:date="2024-03-11T17:55:00Z" w16du:dateUtc="2024-03-11T16:55:00Z"/>
-          <w:lang w:val="en-US"/>
-          <w:rPrChange w:id="21" w:author="ib Han" w:date="2024-03-11T17:43:00Z" w16du:dateUtc="2024-03-11T16:43:00Z">
+          <w:ins w:id="47" w:author="ib Han" w:date="2024-03-11T17:55:00Z" w16du:dateUtc="2024-03-11T16:55:00Z"/>
+          <w:lang w:val="en-US"/>
+          <w:rPrChange w:id="48" w:author="ib Han" w:date="2024-03-11T17:43:00Z" w16du:dateUtc="2024-03-11T16:43:00Z">
             <w:rPr>
-              <w:ins w:id="22" w:author="ib Han" w:date="2024-03-11T17:55:00Z" w16du:dateUtc="2024-03-11T16:55:00Z"/>
+              <w:ins w:id="49" w:author="ib Han" w:date="2024-03-11T17:55:00Z" w16du:dateUtc="2024-03-11T16:55:00Z"/>
             </w:rPr>
           </w:rPrChange>
         </w:rPr>
       </w:pPr>
-      <w:ins w:id="23" w:author="ib Han" w:date="2024-03-11T17:55:00Z" w16du:dateUtc="2024-03-11T16:55:00Z">
-        <w:r>
-          <w:rPr>
-            <w:lang w:val="en-US"/>
+      <w:ins w:id="50" w:author="ib Han" w:date="2024-03-11T17:55:00Z" w16du:dateUtc="2024-03-11T16:55:00Z">
+        <w:r>
+          <w:rPr>
+            <w:highlight w:val="yellow"/>
+            <w:lang w:val="en-US"/>
+            <w:rPrChange w:id="51" w:author="ib Han" w:date="2024-03-11T19:42:00Z" w16du:dateUtc="2024-03-11T18:42:00Z">
+              <w:rPr>
+                <w:lang w:val="en-US"/>
+              </w:rPr>
+            </w:rPrChange>
           </w:rPr>
           <w:t xml:space="preserve"> has been modified to reflect this, but </w:t>
         </w:r>
       </w:ins>
-      <w:ins w:id="24" w:author="ib Han" w:date="2024-03-11T18:00:00Z" w16du:dateUtc="2024-03-11T17:00:00Z">
-        <w:r>
-          <w:rPr>
-            <w:lang w:val="en-US"/>
+      <w:ins w:id="52" w:author="ib Han" w:date="2024-03-11T18:00:00Z" w16du:dateUtc="2024-03-11T17:00:00Z">
+        <w:r>
+          <w:rPr>
+            <w:highlight w:val="yellow"/>
+            <w:lang w:val="en-US"/>
+            <w:rPrChange w:id="53" w:author="ib Han" w:date="2024-03-11T19:42:00Z" w16du:dateUtc="2024-03-11T18:42:00Z">
+              <w:rPr>
+                <w:lang w:val="en-US"/>
+              </w:rPr>
+            </w:rPrChange>
           </w:rPr>
           <w:t xml:space="preserve">finalization </w:t>
         </w:r>
       </w:ins>
-      <w:ins w:id="25" w:author="ib Han" w:date="2024-03-11T17:55:00Z" w16du:dateUtc="2024-03-11T16:55:00Z">
-        <w:r>
-          <w:rPr>
-            <w:lang w:val="en-US"/>
+      <w:ins w:id="54" w:author="ib Han" w:date="2024-03-11T17:55:00Z" w16du:dateUtc="2024-03-11T16:55:00Z">
+        <w:r>
+          <w:rPr>
+            <w:highlight w:val="yellow"/>
+            <w:lang w:val="en-US"/>
+            <w:rPrChange w:id="55" w:author="ib Han" w:date="2024-03-11T19:42:00Z" w16du:dateUtc="2024-03-11T18:42:00Z">
+              <w:rPr>
+                <w:lang w:val="en-US"/>
+              </w:rPr>
+            </w:rPrChange>
           </w:rPr>
           <w:t xml:space="preserve">awaits population of </w:t>
         </w:r>
       </w:ins>
-      <w:ins w:id="26" w:author="ib Han" w:date="2024-03-11T17:56:00Z" w16du:dateUtc="2024-03-11T16:56:00Z">
-        <w:r>
-          <w:rPr>
-            <w:lang w:val="en-US"/>
+      <w:ins w:id="56" w:author="ib Han" w:date="2024-03-11T17:56:00Z" w16du:dateUtc="2024-03-11T16:56:00Z">
+        <w:r>
+          <w:rPr>
+            <w:highlight w:val="yellow"/>
+            <w:lang w:val="en-US"/>
+            <w:rPrChange w:id="57" w:author="ib Han" w:date="2024-03-11T19:42:00Z" w16du:dateUtc="2024-03-11T18:42:00Z">
+              <w:rPr>
+                <w:lang w:val="en-US"/>
+              </w:rPr>
+            </w:rPrChange>
           </w:rPr>
           <w:t>github.com/</w:t>
         </w:r>
         <w:proofErr w:type="spellStart"/>
         <w:r>
           <w:rPr>
-            <w:lang w:val="en-US"/>
+            <w:highlight w:val="yellow"/>
+            <w:lang w:val="en-US"/>
+            <w:rPrChange w:id="58" w:author="ib Han" w:date="2024-03-11T19:42:00Z" w16du:dateUtc="2024-03-11T18:42:00Z">
+              <w:rPr>
+                <w:lang w:val="en-US"/>
+              </w:rPr>
+            </w:rPrChange>
           </w:rPr>
           <w:t>worldbank</w:t>
         </w:r>
         <w:proofErr w:type="spellEnd"/>
         <w:r>
           <w:rPr>
-            <w:lang w:val="en-US"/>
+            <w:highlight w:val="yellow"/>
+            <w:lang w:val="en-US"/>
+            <w:rPrChange w:id="59" w:author="ib Han" w:date="2024-03-11T19:42:00Z" w16du:dateUtc="2024-03-11T18:42:00Z">
+              <w:rPr>
+                <w:lang w:val="en-US"/>
+              </w:rPr>
+            </w:rPrChange>
           </w:rPr>
           <w:t>/</w:t>
         </w:r>
         <w:proofErr w:type="spellStart"/>
         <w:r>
           <w:rPr>
-            <w:lang w:val="en-US"/>
+            <w:highlight w:val="yellow"/>
+            <w:lang w:val="en-US"/>
+            <w:rPrChange w:id="60" w:author="ib Han" w:date="2024-03-11T19:42:00Z" w16du:dateUtc="2024-03-11T18:42:00Z">
+              <w:rPr>
+                <w:lang w:val="en-US"/>
+              </w:rPr>
+            </w:rPrChange>
           </w:rPr>
           <w:t>MFMod-ModelFlow</w:t>
         </w:r>
@@ -362,10 +563,10 @@
           <w:numId w:val="1"/>
         </w:numPr>
         <w:rPr>
-          <w:ins w:id="27" w:author="Andrew Burns" w:date="2024-03-07T16:16:00Z"/>
-        </w:rPr>
-      </w:pPr>
-      <w:ins w:id="28" w:author="Andrew Burns" w:date="2024-03-07T16:16:00Z">
+          <w:ins w:id="61" w:author="Andrew Burns" w:date="2024-03-07T16:16:00Z"/>
+        </w:rPr>
+      </w:pPr>
+      <w:ins w:id="62" w:author="Andrew Burns" w:date="2024-03-07T16:16:00Z">
         <w:r>
           <w:t>Andrew standard scenarios</w:t>
         </w:r>
@@ -379,50 +580,67 @@
           <w:numId w:val="1"/>
         </w:numPr>
         <w:rPr>
-          <w:ins w:id="29" w:author="Andrew Burns" w:date="2024-03-07T16:51:00Z"/>
-          <w:lang w:val="en-US"/>
-          <w:rPrChange w:id="30" w:author="ib Han" w:date="2024-03-11T17:43:00Z" w16du:dateUtc="2024-03-11T16:43:00Z">
+          <w:ins w:id="63" w:author="Andrew Burns" w:date="2024-03-07T16:51:00Z"/>
+          <w:lang w:val="en-US"/>
+          <w:rPrChange w:id="64" w:author="ib Han" w:date="2024-03-11T17:43:00Z" w16du:dateUtc="2024-03-11T16:43:00Z">
             <w:rPr>
-              <w:ins w:id="31" w:author="Andrew Burns" w:date="2024-03-07T16:51:00Z"/>
+              <w:ins w:id="65" w:author="Andrew Burns" w:date="2024-03-07T16:51:00Z"/>
             </w:rPr>
           </w:rPrChange>
         </w:rPr>
       </w:pPr>
-      <w:ins w:id="32" w:author="Andrew Burns" w:date="2024-03-07T16:47:00Z">
-        <w:r>
-          <w:rPr>
-            <w:lang w:val="en-US"/>
-            <w:rPrChange w:id="33" w:author="ib Han" w:date="2024-03-11T17:43:00Z" w16du:dateUtc="2024-03-11T16:43:00Z">
+      <w:ins w:id="66" w:author="Andrew Burns" w:date="2024-03-07T16:47:00Z">
+        <w:r>
+          <w:rPr>
+            <w:lang w:val="en-US"/>
+            <w:rPrChange w:id="67" w:author="ib Han" w:date="2024-03-11T17:43:00Z" w16du:dateUtc="2024-03-11T16:43:00Z">
               <w:rPr/>
             </w:rPrChange>
           </w:rPr>
           <w:t>Ib show impacts</w:t>
         </w:r>
       </w:ins>
-      <w:ins w:id="34" w:author="Andrew Burns" w:date="2024-03-07T16:48:00Z">
-        <w:r>
-          <w:rPr>
-            <w:lang w:val="en-US"/>
-            <w:rPrChange w:id="35" w:author="ib Han" w:date="2024-03-11T17:43:00Z" w16du:dateUtc="2024-03-11T16:43:00Z">
+      <w:ins w:id="68" w:author="Andrew Burns" w:date="2024-03-07T16:48:00Z">
+        <w:r>
+          <w:rPr>
+            <w:lang w:val="en-US"/>
+            <w:rPrChange w:id="69" w:author="ib Han" w:date="2024-03-11T17:43:00Z" w16du:dateUtc="2024-03-11T16:43:00Z">
               <w:rPr/>
             </w:rPrChange>
           </w:rPr>
-          <w:t xml:space="preserve"> of 20 oil [price shock) </w:t>
+          <w:t xml:space="preserve"> of 20 oil [price shock</w:t>
+        </w:r>
+        <w:r>
+          <w:rPr>
+            <w:highlight w:val="yellow"/>
+            <w:lang w:val="en-US"/>
+            <w:rPrChange w:id="70" w:author="ib Han" w:date="2024-03-11T19:42:00Z" w16du:dateUtc="2024-03-11T18:42:00Z">
+              <w:rPr/>
+            </w:rPrChange>
+          </w:rPr>
+          <w:t xml:space="preserve">) </w:t>
         </w:r>
       </w:ins>
-      <w:ins w:id="36" w:author="ib Han" w:date="2024-03-11T17:56:00Z" w16du:dateUtc="2024-03-11T16:56:00Z">
-        <w:r>
-          <w:rPr>
-            <w:lang w:val="en-US"/>
+      <w:ins w:id="71" w:author="ib Han" w:date="2024-03-11T17:56:00Z" w16du:dateUtc="2024-03-11T16:56:00Z">
+        <w:r>
+          <w:rPr>
+            <w:highlight w:val="yellow"/>
+            <w:lang w:val="en-US"/>
+            <w:rPrChange w:id="72" w:author="ib Han" w:date="2024-03-11T19:42:00Z" w16du:dateUtc="2024-03-11T18:42:00Z">
+              <w:rPr>
+                <w:lang w:val="en-US"/>
+              </w:rPr>
+            </w:rPrChange>
           </w:rPr>
           <w:t xml:space="preserve">(with publication standard) </w:t>
         </w:r>
       </w:ins>
-      <w:ins w:id="37" w:author="Andrew Burns" w:date="2024-03-07T16:48:00Z">
-        <w:r>
-          <w:rPr>
-            <w:lang w:val="en-US"/>
-            <w:rPrChange w:id="38" w:author="ib Han" w:date="2024-03-11T17:43:00Z" w16du:dateUtc="2024-03-11T16:43:00Z">
+      <w:ins w:id="73" w:author="Andrew Burns" w:date="2024-03-07T16:48:00Z">
+        <w:r>
+          <w:rPr>
+            <w:highlight w:val="yellow"/>
+            <w:lang w:val="en-US"/>
+            <w:rPrChange w:id="74" w:author="ib Han" w:date="2024-03-11T19:42:00Z" w16du:dateUtc="2024-03-11T18:42:00Z">
               <w:rPr/>
             </w:rPrChange>
           </w:rPr>
@@ -431,8 +649,9 @@
         <w:proofErr w:type="spellStart"/>
         <w:r>
           <w:rPr>
-            <w:lang w:val="en-US"/>
-            <w:rPrChange w:id="39" w:author="ib Han" w:date="2024-03-11T17:43:00Z" w16du:dateUtc="2024-03-11T16:43:00Z">
+            <w:highlight w:val="yellow"/>
+            <w:lang w:val="en-US"/>
+            <w:rPrChange w:id="75" w:author="ib Han" w:date="2024-03-11T19:42:00Z" w16du:dateUtc="2024-03-11T18:42:00Z">
               <w:rPr/>
             </w:rPrChange>
           </w:rPr>
@@ -441,8 +660,9 @@
         <w:proofErr w:type="spellEnd"/>
         <w:r>
           <w:rPr>
-            <w:lang w:val="en-US"/>
-            <w:rPrChange w:id="40" w:author="ib Han" w:date="2024-03-11T17:43:00Z" w16du:dateUtc="2024-03-11T16:43:00Z">
+            <w:highlight w:val="yellow"/>
+            <w:lang w:val="en-US"/>
+            <w:rPrChange w:id="76" w:author="ib Han" w:date="2024-03-11T19:42:00Z" w16du:dateUtc="2024-03-11T18:42:00Z">
               <w:rPr/>
             </w:rPrChange>
           </w:rPr>
@@ -451,8 +671,9 @@
         <w:proofErr w:type="spellStart"/>
         <w:r>
           <w:rPr>
-            <w:lang w:val="en-US"/>
-            <w:rPrChange w:id="41" w:author="ib Han" w:date="2024-03-11T17:43:00Z" w16du:dateUtc="2024-03-11T16:43:00Z">
+            <w:highlight w:val="yellow"/>
+            <w:lang w:val="en-US"/>
+            <w:rPrChange w:id="77" w:author="ib Han" w:date="2024-03-11T19:42:00Z" w16du:dateUtc="2024-03-11T18:42:00Z">
               <w:rPr/>
             </w:rPrChange>
           </w:rPr>
@@ -460,10 +681,16 @@
         </w:r>
       </w:ins>
       <w:proofErr w:type="spellEnd"/>
-      <w:ins w:id="42" w:author="ib Han" w:date="2024-03-11T17:51:00Z" w16du:dateUtc="2024-03-11T16:51:00Z">
-        <w:r>
-          <w:rPr>
-            <w:lang w:val="en-US"/>
+      <w:ins w:id="78" w:author="ib Han" w:date="2024-03-11T17:51:00Z" w16du:dateUtc="2024-03-11T16:51:00Z">
+        <w:r>
+          <w:rPr>
+            <w:highlight w:val="yellow"/>
+            <w:lang w:val="en-US"/>
+            <w:rPrChange w:id="79" w:author="ib Han" w:date="2024-03-11T19:42:00Z" w16du:dateUtc="2024-03-11T18:42:00Z">
+              <w:rPr>
+                <w:lang w:val="en-US"/>
+              </w:rPr>
+            </w:rPrChange>
           </w:rPr>
           <w:br/>
           <w:t>.</w:t>
@@ -471,64 +698,118 @@
         <w:proofErr w:type="spellStart"/>
         <w:r>
           <w:rPr>
-            <w:lang w:val="en-US"/>
+            <w:highlight w:val="yellow"/>
+            <w:lang w:val="en-US"/>
+            <w:rPrChange w:id="80" w:author="ib Han" w:date="2024-03-11T19:42:00Z" w16du:dateUtc="2024-03-11T18:42:00Z">
+              <w:rPr>
+                <w:lang w:val="en-US"/>
+              </w:rPr>
+            </w:rPrChange>
           </w:rPr>
           <w:t>df_</w:t>
         </w:r>
         <w:proofErr w:type="gramStart"/>
         <w:r>
           <w:rPr>
-            <w:lang w:val="en-US"/>
+            <w:highlight w:val="yellow"/>
+            <w:lang w:val="en-US"/>
+            <w:rPrChange w:id="81" w:author="ib Han" w:date="2024-03-11T19:42:00Z" w16du:dateUtc="2024-03-11T18:42:00Z">
+              <w:rPr>
+                <w:lang w:val="en-US"/>
+              </w:rPr>
+            </w:rPrChange>
           </w:rPr>
           <w:t>plot</w:t>
         </w:r>
         <w:proofErr w:type="spellEnd"/>
         <w:r>
           <w:rPr>
-            <w:lang w:val="en-US"/>
+            <w:highlight w:val="yellow"/>
+            <w:lang w:val="en-US"/>
+            <w:rPrChange w:id="82" w:author="ib Han" w:date="2024-03-11T19:42:00Z" w16du:dateUtc="2024-03-11T18:42:00Z">
+              <w:rPr>
+                <w:lang w:val="en-US"/>
+              </w:rPr>
+            </w:rPrChange>
           </w:rPr>
           <w:t>(</w:t>
         </w:r>
         <w:proofErr w:type="gramEnd"/>
         <w:r>
           <w:rPr>
-            <w:lang w:val="en-US"/>
+            <w:highlight w:val="yellow"/>
+            <w:lang w:val="en-US"/>
+            <w:rPrChange w:id="83" w:author="ib Han" w:date="2024-03-11T19:42:00Z" w16du:dateUtc="2024-03-11T18:42:00Z">
+              <w:rPr>
+                <w:lang w:val="en-US"/>
+              </w:rPr>
+            </w:rPrChange>
           </w:rPr>
           <w:t xml:space="preserve">) the twin to </w:t>
         </w:r>
         <w:proofErr w:type="spellStart"/>
         <w:r>
           <w:rPr>
-            <w:lang w:val="en-US"/>
+            <w:highlight w:val="yellow"/>
+            <w:lang w:val="en-US"/>
+            <w:rPrChange w:id="84" w:author="ib Han" w:date="2024-03-11T19:42:00Z" w16du:dateUtc="2024-03-11T18:42:00Z">
+              <w:rPr>
+                <w:lang w:val="en-US"/>
+              </w:rPr>
+            </w:rPrChange>
           </w:rPr>
           <w:t>keep_plot</w:t>
         </w:r>
         <w:proofErr w:type="spellEnd"/>
         <w:r>
           <w:rPr>
-            <w:lang w:val="en-US"/>
+            <w:highlight w:val="yellow"/>
+            <w:lang w:val="en-US"/>
+            <w:rPrChange w:id="85" w:author="ib Han" w:date="2024-03-11T19:42:00Z" w16du:dateUtc="2024-03-11T18:42:00Z">
+              <w:rPr>
+                <w:lang w:val="en-US"/>
+              </w:rPr>
+            </w:rPrChange>
           </w:rPr>
           <w:t>() has been created.</w:t>
         </w:r>
       </w:ins>
-      <w:ins w:id="43" w:author="ib Han" w:date="2024-03-11T17:52:00Z" w16du:dateUtc="2024-03-11T16:52:00Z">
-        <w:r>
-          <w:rPr>
-            <w:lang w:val="en-US"/>
+      <w:ins w:id="86" w:author="ib Han" w:date="2024-03-11T17:52:00Z" w16du:dateUtc="2024-03-11T16:52:00Z">
+        <w:r>
+          <w:rPr>
+            <w:highlight w:val="yellow"/>
+            <w:lang w:val="en-US"/>
+            <w:rPrChange w:id="87" w:author="ib Han" w:date="2024-03-11T19:42:00Z" w16du:dateUtc="2024-03-11T18:42:00Z">
+              <w:rPr>
+                <w:lang w:val="en-US"/>
+              </w:rPr>
+            </w:rPrChange>
           </w:rPr>
           <w:t xml:space="preserve"> It </w:t>
         </w:r>
         <w:proofErr w:type="gramStart"/>
         <w:r>
           <w:rPr>
-            <w:lang w:val="en-US"/>
+            <w:highlight w:val="yellow"/>
+            <w:lang w:val="en-US"/>
+            <w:rPrChange w:id="88" w:author="ib Han" w:date="2024-03-11T19:42:00Z" w16du:dateUtc="2024-03-11T18:42:00Z">
+              <w:rPr>
+                <w:lang w:val="en-US"/>
+              </w:rPr>
+            </w:rPrChange>
           </w:rPr>
           <w:t>compares .</w:t>
         </w:r>
         <w:proofErr w:type="spellStart"/>
         <w:r>
           <w:rPr>
-            <w:lang w:val="en-US"/>
+            <w:highlight w:val="yellow"/>
+            <w:lang w:val="en-US"/>
+            <w:rPrChange w:id="89" w:author="ib Han" w:date="2024-03-11T19:42:00Z" w16du:dateUtc="2024-03-11T18:42:00Z">
+              <w:rPr>
+                <w:lang w:val="en-US"/>
+              </w:rPr>
+            </w:rPrChange>
           </w:rPr>
           <w:t>basedf</w:t>
         </w:r>
@@ -536,94 +817,178 @@
         <w:proofErr w:type="gramEnd"/>
         <w:r>
           <w:rPr>
-            <w:lang w:val="en-US"/>
+            <w:highlight w:val="yellow"/>
+            <w:lang w:val="en-US"/>
+            <w:rPrChange w:id="90" w:author="ib Han" w:date="2024-03-11T19:42:00Z" w16du:dateUtc="2024-03-11T18:42:00Z">
+              <w:rPr>
+                <w:lang w:val="en-US"/>
+              </w:rPr>
+            </w:rPrChange>
           </w:rPr>
           <w:t xml:space="preserve"> and .</w:t>
         </w:r>
         <w:proofErr w:type="spellStart"/>
         <w:r>
           <w:rPr>
-            <w:lang w:val="en-US"/>
+            <w:highlight w:val="yellow"/>
+            <w:lang w:val="en-US"/>
+            <w:rPrChange w:id="91" w:author="ib Han" w:date="2024-03-11T19:42:00Z" w16du:dateUtc="2024-03-11T18:42:00Z">
+              <w:rPr>
+                <w:lang w:val="en-US"/>
+              </w:rPr>
+            </w:rPrChange>
           </w:rPr>
           <w:t>lastdf</w:t>
         </w:r>
         <w:proofErr w:type="spellEnd"/>
         <w:r>
           <w:rPr>
-            <w:lang w:val="en-US"/>
+            <w:highlight w:val="yellow"/>
+            <w:lang w:val="en-US"/>
+            <w:rPrChange w:id="92" w:author="ib Han" w:date="2024-03-11T19:42:00Z" w16du:dateUtc="2024-03-11T18:42:00Z">
+              <w:rPr>
+                <w:lang w:val="en-US"/>
+              </w:rPr>
+            </w:rPrChange>
           </w:rPr>
           <w:t xml:space="preserve"> instead of the </w:t>
         </w:r>
         <w:proofErr w:type="spellStart"/>
         <w:r>
           <w:rPr>
-            <w:lang w:val="en-US"/>
+            <w:highlight w:val="yellow"/>
+            <w:lang w:val="en-US"/>
+            <w:rPrChange w:id="93" w:author="ib Han" w:date="2024-03-11T19:42:00Z" w16du:dateUtc="2024-03-11T18:42:00Z">
+              <w:rPr>
+                <w:lang w:val="en-US"/>
+              </w:rPr>
+            </w:rPrChange>
           </w:rPr>
           <w:t>dataframes</w:t>
         </w:r>
         <w:proofErr w:type="spellEnd"/>
         <w:r>
           <w:rPr>
-            <w:lang w:val="en-US"/>
+            <w:highlight w:val="yellow"/>
+            <w:lang w:val="en-US"/>
+            <w:rPrChange w:id="94" w:author="ib Han" w:date="2024-03-11T19:42:00Z" w16du:dateUtc="2024-03-11T18:42:00Z">
+              <w:rPr>
+                <w:lang w:val="en-US"/>
+              </w:rPr>
+            </w:rPrChange>
           </w:rPr>
           <w:t xml:space="preserve"> in .</w:t>
         </w:r>
         <w:proofErr w:type="spellStart"/>
         <w:r>
           <w:rPr>
-            <w:lang w:val="en-US"/>
+            <w:highlight w:val="yellow"/>
+            <w:lang w:val="en-US"/>
+            <w:rPrChange w:id="95" w:author="ib Han" w:date="2024-03-11T19:42:00Z" w16du:dateUtc="2024-03-11T18:42:00Z">
+              <w:rPr>
+                <w:lang w:val="en-US"/>
+              </w:rPr>
+            </w:rPrChange>
           </w:rPr>
           <w:t>keep_solutions</w:t>
         </w:r>
         <w:proofErr w:type="spellEnd"/>
         <w:r>
           <w:rPr>
-            <w:lang w:val="en-US"/>
+            <w:highlight w:val="yellow"/>
+            <w:lang w:val="en-US"/>
+            <w:rPrChange w:id="96" w:author="ib Han" w:date="2024-03-11T19:42:00Z" w16du:dateUtc="2024-03-11T18:42:00Z">
+              <w:rPr>
+                <w:lang w:val="en-US"/>
+              </w:rPr>
+            </w:rPrChange>
           </w:rPr>
           <w:br/>
           <w:t>also the t</w:t>
         </w:r>
       </w:ins>
-      <w:ins w:id="44" w:author="ib Han" w:date="2024-03-11T17:53:00Z" w16du:dateUtc="2024-03-11T16:53:00Z">
-        <w:r>
-          <w:rPr>
-            <w:lang w:val="en-US"/>
+      <w:ins w:id="97" w:author="ib Han" w:date="2024-03-11T17:53:00Z" w16du:dateUtc="2024-03-11T16:53:00Z">
+        <w:r>
+          <w:rPr>
+            <w:highlight w:val="yellow"/>
+            <w:lang w:val="en-US"/>
+            <w:rPrChange w:id="98" w:author="ib Han" w:date="2024-03-11T19:42:00Z" w16du:dateUtc="2024-03-11T18:42:00Z">
+              <w:rPr>
+                <w:lang w:val="en-US"/>
+              </w:rPr>
+            </w:rPrChange>
           </w:rPr>
           <w:t>wins .</w:t>
         </w:r>
         <w:proofErr w:type="spellStart"/>
         <w:r>
           <w:rPr>
-            <w:lang w:val="en-US"/>
+            <w:highlight w:val="yellow"/>
+            <w:lang w:val="en-US"/>
+            <w:rPrChange w:id="99" w:author="ib Han" w:date="2024-03-11T19:42:00Z" w16du:dateUtc="2024-03-11T18:42:00Z">
+              <w:rPr>
+                <w:lang w:val="en-US"/>
+              </w:rPr>
+            </w:rPrChange>
           </w:rPr>
           <w:t>keep_show</w:t>
         </w:r>
         <w:proofErr w:type="spellEnd"/>
         <w:r>
           <w:rPr>
-            <w:lang w:val="en-US"/>
+            <w:highlight w:val="yellow"/>
+            <w:lang w:val="en-US"/>
+            <w:rPrChange w:id="100" w:author="ib Han" w:date="2024-03-11T19:42:00Z" w16du:dateUtc="2024-03-11T18:42:00Z">
+              <w:rPr>
+                <w:lang w:val="en-US"/>
+              </w:rPr>
+            </w:rPrChange>
           </w:rPr>
           <w:t xml:space="preserve"> and .</w:t>
         </w:r>
         <w:proofErr w:type="spellStart"/>
         <w:r>
           <w:rPr>
-            <w:lang w:val="en-US"/>
+            <w:highlight w:val="yellow"/>
+            <w:lang w:val="en-US"/>
+            <w:rPrChange w:id="101" w:author="ib Han" w:date="2024-03-11T19:42:00Z" w16du:dateUtc="2024-03-11T18:42:00Z">
+              <w:rPr>
+                <w:lang w:val="en-US"/>
+              </w:rPr>
+            </w:rPrChange>
           </w:rPr>
           <w:t>df_show</w:t>
         </w:r>
         <w:proofErr w:type="spellEnd"/>
         <w:r>
           <w:rPr>
-            <w:lang w:val="en-US"/>
+            <w:highlight w:val="yellow"/>
+            <w:lang w:val="en-US"/>
+            <w:rPrChange w:id="102" w:author="ib Han" w:date="2024-03-11T19:42:00Z" w16du:dateUtc="2024-03-11T18:42:00Z">
+              <w:rPr>
+                <w:lang w:val="en-US"/>
+              </w:rPr>
+            </w:rPrChange>
           </w:rPr>
           <w:t xml:space="preserve"> </w:t>
         </w:r>
         <w:r>
           <w:rPr>
-            <w:lang w:val="en-US"/>
-          </w:rPr>
-          <w:t xml:space="preserve">present a interactive widget. </w:t>
+            <w:highlight w:val="yellow"/>
+            <w:lang w:val="en-US"/>
+            <w:rPrChange w:id="103" w:author="ib Han" w:date="2024-03-11T19:42:00Z" w16du:dateUtc="2024-03-11T18:42:00Z">
+              <w:rPr>
+                <w:lang w:val="en-US"/>
+              </w:rPr>
+            </w:rPrChange>
+          </w:rPr>
+          <w:t>present a interactive widget.</w:t>
+        </w:r>
+        <w:r>
+          <w:rPr>
+            <w:lang w:val="en-US"/>
+          </w:rPr>
+          <w:t xml:space="preserve"> </w:t>
         </w:r>
       </w:ins>
     </w:p>
@@ -635,20 +1000,21 @@
           <w:numId w:val="1"/>
         </w:numPr>
         <w:rPr>
-          <w:ins w:id="45" w:author="Andrew Burns" w:date="2024-03-07T16:51:00Z"/>
-          <w:lang w:val="en-US"/>
-          <w:rPrChange w:id="46" w:author="ib Han" w:date="2024-03-11T17:43:00Z" w16du:dateUtc="2024-03-11T16:43:00Z">
+          <w:ins w:id="104" w:author="Andrew Burns" w:date="2024-03-07T16:51:00Z"/>
+          <w:highlight w:val="yellow"/>
+          <w:lang w:val="en-US"/>
+          <w:rPrChange w:id="105" w:author="ib Han" w:date="2024-03-11T19:42:00Z" w16du:dateUtc="2024-03-11T18:42:00Z">
             <w:rPr>
-              <w:ins w:id="47" w:author="Andrew Burns" w:date="2024-03-07T16:51:00Z"/>
+              <w:ins w:id="106" w:author="Andrew Burns" w:date="2024-03-07T16:51:00Z"/>
             </w:rPr>
           </w:rPrChange>
         </w:rPr>
       </w:pPr>
-      <w:ins w:id="48" w:author="Andrew Burns" w:date="2024-03-07T16:51:00Z">
-        <w:r>
-          <w:rPr>
-            <w:lang w:val="en-US"/>
-            <w:rPrChange w:id="49" w:author="ib Han" w:date="2024-03-11T17:43:00Z" w16du:dateUtc="2024-03-11T16:43:00Z">
+      <w:ins w:id="107" w:author="Andrew Burns" w:date="2024-03-07T16:51:00Z">
+        <w:r>
+          <w:rPr>
+            <w:lang w:val="en-US"/>
+            <w:rPrChange w:id="108" w:author="ib Han" w:date="2024-03-11T17:43:00Z" w16du:dateUtc="2024-03-11T16:43:00Z">
               <w:rPr/>
             </w:rPrChange>
           </w:rPr>
@@ -658,7 +1024,7 @@
         <w:r>
           <w:rPr>
             <w:lang w:val="en-US"/>
-            <w:rPrChange w:id="50" w:author="ib Han" w:date="2024-03-11T17:43:00Z" w16du:dateUtc="2024-03-11T16:43:00Z">
+            <w:rPrChange w:id="109" w:author="ib Han" w:date="2024-03-11T17:43:00Z" w16du:dateUtc="2024-03-11T16:43:00Z">
               <w:rPr/>
             </w:rPrChange>
           </w:rPr>
@@ -668,100 +1034,177 @@
         <w:r>
           <w:rPr>
             <w:lang w:val="en-US"/>
-            <w:rPrChange w:id="51" w:author="ib Han" w:date="2024-03-11T17:43:00Z" w16du:dateUtc="2024-03-11T16:43:00Z">
+            <w:rPrChange w:id="110" w:author="ib Han" w:date="2024-03-11T17:43:00Z" w16du:dateUtc="2024-03-11T16:43:00Z">
               <w:rPr/>
             </w:rPrChange>
           </w:rPr>
           <w:t xml:space="preserve"> so I can update to it</w:t>
         </w:r>
       </w:ins>
-      <w:ins w:id="52" w:author="ib Han" w:date="2024-03-11T17:47:00Z" w16du:dateUtc="2024-03-11T16:47:00Z">
+      <w:ins w:id="111" w:author="ib Han" w:date="2024-03-11T17:47:00Z" w16du:dateUtc="2024-03-11T16:47:00Z">
         <w:r>
           <w:rPr>
             <w:lang w:val="en-US"/>
           </w:rPr>
           <w:br/>
+        </w:r>
+        <w:r>
+          <w:rPr>
+            <w:highlight w:val="yellow"/>
+            <w:lang w:val="en-US"/>
+            <w:rPrChange w:id="112" w:author="ib Han" w:date="2024-03-11T19:42:00Z" w16du:dateUtc="2024-03-11T18:42:00Z">
+              <w:rPr>
+                <w:lang w:val="en-US"/>
+              </w:rPr>
+            </w:rPrChange>
+          </w:rPr>
           <w:t xml:space="preserve">Now version 2.22 is </w:t>
         </w:r>
       </w:ins>
-      <w:ins w:id="53" w:author="ib Han" w:date="2024-03-11T17:48:00Z" w16du:dateUtc="2024-03-11T16:48:00Z">
-        <w:r>
-          <w:rPr>
-            <w:lang w:val="en-US"/>
+      <w:ins w:id="113" w:author="ib Han" w:date="2024-03-11T17:48:00Z" w16du:dateUtc="2024-03-11T16:48:00Z">
+        <w:r>
+          <w:rPr>
+            <w:highlight w:val="yellow"/>
+            <w:lang w:val="en-US"/>
+            <w:rPrChange w:id="114" w:author="ib Han" w:date="2024-03-11T19:42:00Z" w16du:dateUtc="2024-03-11T18:42:00Z">
+              <w:rPr>
+                <w:lang w:val="en-US"/>
+              </w:rPr>
+            </w:rPrChange>
           </w:rPr>
           <w:t xml:space="preserve">available. Both as </w:t>
         </w:r>
         <w:proofErr w:type="spellStart"/>
         <w:r>
           <w:rPr>
-            <w:lang w:val="en-US"/>
+            <w:highlight w:val="yellow"/>
+            <w:lang w:val="en-US"/>
+            <w:rPrChange w:id="115" w:author="ib Han" w:date="2024-03-11T19:42:00Z" w16du:dateUtc="2024-03-11T18:42:00Z">
+              <w:rPr>
+                <w:lang w:val="en-US"/>
+              </w:rPr>
+            </w:rPrChange>
           </w:rPr>
           <w:t>modelflow</w:t>
         </w:r>
         <w:proofErr w:type="spellEnd"/>
         <w:r>
           <w:rPr>
-            <w:lang w:val="en-US"/>
+            <w:highlight w:val="yellow"/>
+            <w:lang w:val="en-US"/>
+            <w:rPrChange w:id="116" w:author="ib Han" w:date="2024-03-11T19:42:00Z" w16du:dateUtc="2024-03-11T18:42:00Z">
+              <w:rPr>
+                <w:lang w:val="en-US"/>
+              </w:rPr>
+            </w:rPrChange>
           </w:rPr>
           <w:t xml:space="preserve"> (not pinned </w:t>
         </w:r>
         <w:proofErr w:type="gramStart"/>
         <w:r>
           <w:rPr>
-            <w:lang w:val="en-US"/>
+            <w:highlight w:val="yellow"/>
+            <w:lang w:val="en-US"/>
+            <w:rPrChange w:id="117" w:author="ib Han" w:date="2024-03-11T19:42:00Z" w16du:dateUtc="2024-03-11T18:42:00Z">
+              <w:rPr>
+                <w:lang w:val="en-US"/>
+              </w:rPr>
+            </w:rPrChange>
           </w:rPr>
           <w:t>dependencies)  and</w:t>
         </w:r>
         <w:proofErr w:type="gramEnd"/>
         <w:r>
           <w:rPr>
-            <w:lang w:val="en-US"/>
+            <w:highlight w:val="yellow"/>
+            <w:lang w:val="en-US"/>
+            <w:rPrChange w:id="118" w:author="ib Han" w:date="2024-03-11T19:42:00Z" w16du:dateUtc="2024-03-11T18:42:00Z">
+              <w:rPr>
+                <w:lang w:val="en-US"/>
+              </w:rPr>
+            </w:rPrChange>
           </w:rPr>
           <w:t xml:space="preserve"> </w:t>
         </w:r>
         <w:proofErr w:type="spellStart"/>
         <w:r>
           <w:rPr>
-            <w:lang w:val="en-US"/>
+            <w:highlight w:val="yellow"/>
+            <w:lang w:val="en-US"/>
+            <w:rPrChange w:id="119" w:author="ib Han" w:date="2024-03-11T19:42:00Z" w16du:dateUtc="2024-03-11T18:42:00Z">
+              <w:rPr>
+                <w:lang w:val="en-US"/>
+              </w:rPr>
+            </w:rPrChange>
           </w:rPr>
           <w:t>modelflow_stable</w:t>
         </w:r>
         <w:proofErr w:type="spellEnd"/>
         <w:r>
           <w:rPr>
-            <w:lang w:val="en-US"/>
+            <w:highlight w:val="yellow"/>
+            <w:lang w:val="en-US"/>
+            <w:rPrChange w:id="120" w:author="ib Han" w:date="2024-03-11T19:42:00Z" w16du:dateUtc="2024-03-11T18:42:00Z">
+              <w:rPr>
+                <w:lang w:val="en-US"/>
+              </w:rPr>
+            </w:rPrChange>
           </w:rPr>
           <w:t xml:space="preserve"> (</w:t>
         </w:r>
       </w:ins>
-      <w:ins w:id="54" w:author="ib Han" w:date="2024-03-11T17:49:00Z" w16du:dateUtc="2024-03-11T16:49:00Z">
-        <w:r>
-          <w:rPr>
-            <w:lang w:val="en-US"/>
+      <w:ins w:id="121" w:author="ib Han" w:date="2024-03-11T17:49:00Z" w16du:dateUtc="2024-03-11T16:49:00Z">
+        <w:r>
+          <w:rPr>
+            <w:highlight w:val="yellow"/>
+            <w:lang w:val="en-US"/>
+            <w:rPrChange w:id="122" w:author="ib Han" w:date="2024-03-11T19:42:00Z" w16du:dateUtc="2024-03-11T18:42:00Z">
+              <w:rPr>
+                <w:lang w:val="en-US"/>
+              </w:rPr>
+            </w:rPrChange>
           </w:rPr>
           <w:t xml:space="preserve">for the end user. - </w:t>
         </w:r>
       </w:ins>
-      <w:ins w:id="55" w:author="ib Han" w:date="2024-03-11T17:48:00Z" w16du:dateUtc="2024-03-11T16:48:00Z">
-        <w:r>
-          <w:rPr>
-            <w:lang w:val="en-US"/>
+      <w:ins w:id="123" w:author="ib Han" w:date="2024-03-11T17:48:00Z" w16du:dateUtc="2024-03-11T16:48:00Z">
+        <w:r>
+          <w:rPr>
+            <w:highlight w:val="yellow"/>
+            <w:lang w:val="en-US"/>
+            <w:rPrChange w:id="124" w:author="ib Han" w:date="2024-03-11T19:42:00Z" w16du:dateUtc="2024-03-11T18:42:00Z">
+              <w:rPr>
+                <w:lang w:val="en-US"/>
+              </w:rPr>
+            </w:rPrChange>
           </w:rPr>
           <w:t>with pinned dep</w:t>
         </w:r>
       </w:ins>
-      <w:ins w:id="56" w:author="ib Han" w:date="2024-03-11T17:49:00Z" w16du:dateUtc="2024-03-11T16:49:00Z">
-        <w:r>
-          <w:rPr>
-            <w:lang w:val="en-US"/>
+      <w:ins w:id="125" w:author="ib Han" w:date="2024-03-11T17:49:00Z" w16du:dateUtc="2024-03-11T16:49:00Z">
+        <w:r>
+          <w:rPr>
+            <w:highlight w:val="yellow"/>
+            <w:lang w:val="en-US"/>
+            <w:rPrChange w:id="126" w:author="ib Han" w:date="2024-03-11T19:42:00Z" w16du:dateUtc="2024-03-11T18:42:00Z">
+              <w:rPr>
+                <w:lang w:val="en-US"/>
+              </w:rPr>
+            </w:rPrChange>
           </w:rPr>
           <w:t xml:space="preserve">endencies) </w:t>
         </w:r>
       </w:ins>
-      <w:ins w:id="57" w:author="ib Han" w:date="2024-03-11T17:48:00Z" w16du:dateUtc="2024-03-11T16:48:00Z">
-        <w:r>
-          <w:rPr>
-            <w:lang w:val="en-US"/>
+      <w:ins w:id="127" w:author="ib Han" w:date="2024-03-11T17:48:00Z" w16du:dateUtc="2024-03-11T16:48:00Z">
+        <w:r>
+          <w:rPr>
+            <w:highlight w:val="yellow"/>
+            <w:lang w:val="en-US"/>
+            <w:rPrChange w:id="128" w:author="ib Han" w:date="2024-03-11T19:42:00Z" w16du:dateUtc="2024-03-11T18:42:00Z">
+              <w:rPr>
+                <w:lang w:val="en-US"/>
+              </w:rPr>
+            </w:rPrChange>
           </w:rPr>
           <w:t xml:space="preserve"> </w:t>
         </w:r>
@@ -775,20 +1218,20 @@
           <w:numId w:val="1"/>
         </w:numPr>
         <w:rPr>
-          <w:ins w:id="58" w:author="Andrew Burns" w:date="2024-03-07T16:52:00Z"/>
-          <w:lang w:val="en-US"/>
-          <w:rPrChange w:id="59" w:author="ib Han" w:date="2024-03-11T17:48:00Z" w16du:dateUtc="2024-03-11T16:48:00Z">
+          <w:ins w:id="129" w:author="Andrew Burns" w:date="2024-03-07T16:52:00Z"/>
+          <w:lang w:val="en-US"/>
+          <w:rPrChange w:id="130" w:author="ib Han" w:date="2024-03-11T17:48:00Z" w16du:dateUtc="2024-03-11T16:48:00Z">
             <w:rPr>
-              <w:ins w:id="60" w:author="Andrew Burns" w:date="2024-03-07T16:52:00Z"/>
+              <w:ins w:id="131" w:author="Andrew Burns" w:date="2024-03-07T16:52:00Z"/>
             </w:rPr>
           </w:rPrChange>
         </w:rPr>
       </w:pPr>
-      <w:ins w:id="61" w:author="Andrew Burns" w:date="2024-03-07T16:52:00Z">
-        <w:r>
-          <w:rPr>
-            <w:lang w:val="en-US"/>
-            <w:rPrChange w:id="62" w:author="ib Han" w:date="2024-03-11T17:48:00Z" w16du:dateUtc="2024-03-11T16:48:00Z">
+      <w:ins w:id="132" w:author="Andrew Burns" w:date="2024-03-07T16:52:00Z">
+        <w:r>
+          <w:rPr>
+            <w:lang w:val="en-US"/>
+            <w:rPrChange w:id="133" w:author="ib Han" w:date="2024-03-11T17:48:00Z" w16du:dateUtc="2024-03-11T16:48:00Z">
               <w:rPr/>
             </w:rPrChange>
           </w:rPr>
@@ -798,7 +1241,7 @@
         <w:r>
           <w:rPr>
             <w:lang w:val="en-US"/>
-            <w:rPrChange w:id="63" w:author="ib Han" w:date="2024-03-11T17:48:00Z" w16du:dateUtc="2024-03-11T16:48:00Z">
+            <w:rPrChange w:id="134" w:author="ib Han" w:date="2024-03-11T17:48:00Z" w16du:dateUtc="2024-03-11T16:48:00Z">
               <w:rPr/>
             </w:rPrChange>
           </w:rPr>
@@ -806,60 +1249,120 @@
         </w:r>
       </w:ins>
       <w:proofErr w:type="spellEnd"/>
-      <w:ins w:id="64" w:author="ib Han" w:date="2024-03-11T17:50:00Z" w16du:dateUtc="2024-03-11T16:50:00Z">
-        <w:r>
-          <w:rPr>
-            <w:lang w:val="en-US"/>
-          </w:rPr>
-          <w:t xml:space="preserve"> load some model into </w:t>
-        </w:r>
-        <w:r>
-          <w:rPr>
-            <w:lang w:val="en-US"/>
+      <w:ins w:id="135" w:author="ib Han" w:date="2024-03-11T17:50:00Z" w16du:dateUtc="2024-03-11T16:50:00Z">
+        <w:r>
+          <w:rPr>
+            <w:lang w:val="en-US"/>
+          </w:rPr>
+          <w:t xml:space="preserve"> </w:t>
+        </w:r>
+        <w:r>
+          <w:rPr>
+            <w:highlight w:val="yellow"/>
+            <w:lang w:val="en-US"/>
+            <w:rPrChange w:id="136" w:author="ib Han" w:date="2024-03-11T19:43:00Z" w16du:dateUtc="2024-03-11T18:43:00Z">
+              <w:rPr>
+                <w:lang w:val="en-US"/>
+              </w:rPr>
+            </w:rPrChange>
+          </w:rPr>
+          <w:t xml:space="preserve">load some model into </w:t>
+        </w:r>
+        <w:r>
+          <w:rPr>
+            <w:highlight w:val="yellow"/>
+            <w:lang w:val="en-US"/>
+            <w:rPrChange w:id="137" w:author="ib Han" w:date="2024-03-11T19:43:00Z" w16du:dateUtc="2024-03-11T18:43:00Z">
+              <w:rPr>
+                <w:lang w:val="en-US"/>
+              </w:rPr>
+            </w:rPrChange>
           </w:rPr>
           <w:t>github.com/</w:t>
         </w:r>
         <w:proofErr w:type="spellStart"/>
         <w:r>
           <w:rPr>
-            <w:lang w:val="en-US"/>
+            <w:highlight w:val="yellow"/>
+            <w:lang w:val="en-US"/>
+            <w:rPrChange w:id="138" w:author="ib Han" w:date="2024-03-11T19:43:00Z" w16du:dateUtc="2024-03-11T18:43:00Z">
+              <w:rPr>
+                <w:lang w:val="en-US"/>
+              </w:rPr>
+            </w:rPrChange>
           </w:rPr>
           <w:t>worldbank</w:t>
         </w:r>
         <w:proofErr w:type="spellEnd"/>
         <w:r>
           <w:rPr>
-            <w:lang w:val="en-US"/>
+            <w:highlight w:val="yellow"/>
+            <w:lang w:val="en-US"/>
+            <w:rPrChange w:id="139" w:author="ib Han" w:date="2024-03-11T19:43:00Z" w16du:dateUtc="2024-03-11T18:43:00Z">
+              <w:rPr>
+                <w:lang w:val="en-US"/>
+              </w:rPr>
+            </w:rPrChange>
           </w:rPr>
           <w:t>/</w:t>
         </w:r>
         <w:proofErr w:type="spellStart"/>
         <w:r>
           <w:rPr>
-            <w:lang w:val="en-US"/>
+            <w:highlight w:val="yellow"/>
+            <w:lang w:val="en-US"/>
+            <w:rPrChange w:id="140" w:author="ib Han" w:date="2024-03-11T19:43:00Z" w16du:dateUtc="2024-03-11T18:43:00Z">
+              <w:rPr>
+                <w:lang w:val="en-US"/>
+              </w:rPr>
+            </w:rPrChange>
           </w:rPr>
           <w:t>MFMod-ModelFlow</w:t>
         </w:r>
         <w:proofErr w:type="spellEnd"/>
         <w:r>
           <w:rPr>
-            <w:lang w:val="en-US"/>
+            <w:highlight w:val="yellow"/>
+            <w:lang w:val="en-US"/>
+            <w:rPrChange w:id="141" w:author="ib Han" w:date="2024-03-11T19:43:00Z" w16du:dateUtc="2024-03-11T18:43:00Z">
+              <w:rPr>
+                <w:lang w:val="en-US"/>
+              </w:rPr>
+            </w:rPrChange>
           </w:rPr>
           <w:t xml:space="preserve"> </w:t>
         </w:r>
         <w:proofErr w:type="gramStart"/>
         <w:r>
           <w:rPr>
-            <w:lang w:val="en-US"/>
+            <w:highlight w:val="yellow"/>
+            <w:lang w:val="en-US"/>
+            <w:rPrChange w:id="142" w:author="ib Han" w:date="2024-03-11T19:43:00Z" w16du:dateUtc="2024-03-11T18:43:00Z">
+              <w:rPr>
+                <w:lang w:val="en-US"/>
+              </w:rPr>
+            </w:rPrChange>
           </w:rPr>
           <w:t>in order to</w:t>
         </w:r>
         <w:proofErr w:type="gramEnd"/>
         <w:r>
           <w:rPr>
-            <w:lang w:val="en-US"/>
-          </w:rPr>
-          <w:t xml:space="preserve"> produce output for use in JB. </w:t>
+            <w:highlight w:val="yellow"/>
+            <w:lang w:val="en-US"/>
+            <w:rPrChange w:id="143" w:author="ib Han" w:date="2024-03-11T19:43:00Z" w16du:dateUtc="2024-03-11T18:43:00Z">
+              <w:rPr>
+                <w:lang w:val="en-US"/>
+              </w:rPr>
+            </w:rPrChange>
+          </w:rPr>
+          <w:t xml:space="preserve"> produce output for use in JB.</w:t>
+        </w:r>
+        <w:r>
+          <w:rPr>
+            <w:lang w:val="en-US"/>
+          </w:rPr>
+          <w:t xml:space="preserve"> </w:t>
         </w:r>
       </w:ins>
     </w:p>
@@ -871,20 +1374,20 @@
           <w:numId w:val="1"/>
         </w:numPr>
         <w:rPr>
-          <w:ins w:id="65" w:author="Andrew Burns" w:date="2024-03-07T17:05:00Z"/>
-          <w:lang w:val="en-US"/>
-          <w:rPrChange w:id="66" w:author="ib Han" w:date="2024-03-11T17:43:00Z" w16du:dateUtc="2024-03-11T16:43:00Z">
+          <w:ins w:id="144" w:author="Andrew Burns" w:date="2024-03-07T17:05:00Z"/>
+          <w:lang w:val="en-US"/>
+          <w:rPrChange w:id="145" w:author="ib Han" w:date="2024-03-11T17:43:00Z" w16du:dateUtc="2024-03-11T16:43:00Z">
             <w:rPr>
-              <w:ins w:id="67" w:author="Andrew Burns" w:date="2024-03-07T17:05:00Z"/>
+              <w:ins w:id="146" w:author="Andrew Burns" w:date="2024-03-07T17:05:00Z"/>
             </w:rPr>
           </w:rPrChange>
         </w:rPr>
       </w:pPr>
-      <w:ins w:id="68" w:author="Andrew Burns" w:date="2024-03-07T16:52:00Z">
-        <w:r>
-          <w:rPr>
-            <w:lang w:val="en-US"/>
-            <w:rPrChange w:id="69" w:author="ib Han" w:date="2024-03-11T17:43:00Z" w16du:dateUtc="2024-03-11T16:43:00Z">
+      <w:ins w:id="147" w:author="Andrew Burns" w:date="2024-03-07T16:52:00Z">
+        <w:r>
+          <w:rPr>
+            <w:lang w:val="en-US"/>
+            <w:rPrChange w:id="148" w:author="ib Han" w:date="2024-03-11T17:43:00Z" w16du:dateUtc="2024-03-11T16:43:00Z">
               <w:rPr/>
             </w:rPrChange>
           </w:rPr>
@@ -894,7 +1397,7 @@
         <w:r>
           <w:rPr>
             <w:lang w:val="en-US"/>
-            <w:rPrChange w:id="70" w:author="ib Han" w:date="2024-03-11T17:43:00Z" w16du:dateUtc="2024-03-11T16:43:00Z">
+            <w:rPrChange w:id="149" w:author="ib Han" w:date="2024-03-11T17:43:00Z" w16du:dateUtc="2024-03-11T16:43:00Z">
               <w:rPr/>
             </w:rPrChange>
           </w:rPr>
@@ -904,7 +1407,7 @@
         <w:r>
           <w:rPr>
             <w:lang w:val="en-US"/>
-            <w:rPrChange w:id="71" w:author="ib Han" w:date="2024-03-11T17:43:00Z" w16du:dateUtc="2024-03-11T16:43:00Z">
+            <w:rPrChange w:id="150" w:author="ib Han" w:date="2024-03-11T17:43:00Z" w16du:dateUtc="2024-03-11T16:43:00Z">
               <w:rPr/>
             </w:rPrChange>
           </w:rPr>
@@ -920,20 +1423,20 @@
           <w:numId w:val="1"/>
         </w:numPr>
         <w:rPr>
-          <w:ins w:id="72" w:author="Andrew Burns" w:date="2024-03-07T17:06:00Z"/>
-          <w:lang w:val="en-US"/>
-          <w:rPrChange w:id="73" w:author="ib Han" w:date="2024-03-11T17:43:00Z" w16du:dateUtc="2024-03-11T16:43:00Z">
+          <w:ins w:id="151" w:author="Andrew Burns" w:date="2024-03-07T17:06:00Z"/>
+          <w:lang w:val="en-US"/>
+          <w:rPrChange w:id="152" w:author="ib Han" w:date="2024-03-11T17:43:00Z" w16du:dateUtc="2024-03-11T16:43:00Z">
             <w:rPr>
-              <w:ins w:id="74" w:author="Andrew Burns" w:date="2024-03-07T17:06:00Z"/>
+              <w:ins w:id="153" w:author="Andrew Burns" w:date="2024-03-07T17:06:00Z"/>
             </w:rPr>
           </w:rPrChange>
         </w:rPr>
       </w:pPr>
-      <w:ins w:id="75" w:author="Andrew Burns" w:date="2024-03-07T17:06:00Z">
-        <w:r>
-          <w:rPr>
-            <w:lang w:val="en-US"/>
-            <w:rPrChange w:id="76" w:author="ib Han" w:date="2024-03-11T17:43:00Z" w16du:dateUtc="2024-03-11T16:43:00Z">
+      <w:ins w:id="154" w:author="Andrew Burns" w:date="2024-03-07T17:06:00Z">
+        <w:r>
+          <w:rPr>
+            <w:lang w:val="en-US"/>
+            <w:rPrChange w:id="155" w:author="ib Han" w:date="2024-03-11T17:43:00Z" w16du:dateUtc="2024-03-11T16:43:00Z">
               <w:rPr/>
             </w:rPrChange>
           </w:rPr>
@@ -943,7 +1446,7 @@
         <w:r>
           <w:rPr>
             <w:lang w:val="en-US"/>
-            <w:rPrChange w:id="77" w:author="ib Han" w:date="2024-03-11T17:43:00Z" w16du:dateUtc="2024-03-11T16:43:00Z">
+            <w:rPrChange w:id="156" w:author="ib Han" w:date="2024-03-11T17:43:00Z" w16du:dateUtc="2024-03-11T16:43:00Z">
               <w:rPr/>
             </w:rPrChange>
           </w:rPr>
@@ -953,7 +1456,7 @@
         <w:r>
           <w:rPr>
             <w:lang w:val="en-US"/>
-            <w:rPrChange w:id="78" w:author="ib Han" w:date="2024-03-11T17:43:00Z" w16du:dateUtc="2024-03-11T16:43:00Z">
+            <w:rPrChange w:id="157" w:author="ib Han" w:date="2024-03-11T17:43:00Z" w16du:dateUtc="2024-03-11T16:43:00Z">
               <w:rPr/>
             </w:rPrChange>
           </w:rPr>
@@ -963,7 +1466,7 @@
         <w:r>
           <w:rPr>
             <w:lang w:val="en-US"/>
-            <w:rPrChange w:id="79" w:author="ib Han" w:date="2024-03-11T17:43:00Z" w16du:dateUtc="2024-03-11T16:43:00Z">
+            <w:rPrChange w:id="158" w:author="ib Han" w:date="2024-03-11T17:43:00Z" w16du:dateUtc="2024-03-11T16:43:00Z">
               <w:rPr/>
             </w:rPrChange>
           </w:rPr>
@@ -973,7 +1476,7 @@
         <w:r>
           <w:rPr>
             <w:lang w:val="en-US"/>
-            <w:rPrChange w:id="80" w:author="ib Han" w:date="2024-03-11T17:43:00Z" w16du:dateUtc="2024-03-11T16:43:00Z">
+            <w:rPrChange w:id="159" w:author="ib Han" w:date="2024-03-11T17:43:00Z" w16du:dateUtc="2024-03-11T16:43:00Z">
               <w:rPr/>
             </w:rPrChange>
           </w:rPr>
@@ -989,42 +1492,42 @@
           <w:numId w:val="1"/>
         </w:numPr>
         <w:rPr>
-          <w:ins w:id="81" w:author="Andrew Burns" w:date="2024-03-07T17:17:00Z"/>
-          <w:lang w:val="en-US"/>
-          <w:rPrChange w:id="82" w:author="ib Han" w:date="2024-03-11T17:43:00Z" w16du:dateUtc="2024-03-11T16:43:00Z">
+          <w:ins w:id="160" w:author="Andrew Burns" w:date="2024-03-07T17:17:00Z"/>
+          <w:lang w:val="en-US"/>
+          <w:rPrChange w:id="161" w:author="ib Han" w:date="2024-03-11T17:43:00Z" w16du:dateUtc="2024-03-11T16:43:00Z">
             <w:rPr>
-              <w:ins w:id="83" w:author="Andrew Burns" w:date="2024-03-07T17:17:00Z"/>
+              <w:ins w:id="162" w:author="Andrew Burns" w:date="2024-03-07T17:17:00Z"/>
             </w:rPr>
           </w:rPrChange>
         </w:rPr>
       </w:pPr>
-      <w:ins w:id="84" w:author="Andrew Burns" w:date="2024-03-07T17:10:00Z">
-        <w:r>
-          <w:rPr>
-            <w:lang w:val="en-US"/>
-            <w:rPrChange w:id="85" w:author="ib Han" w:date="2024-03-11T17:43:00Z" w16du:dateUtc="2024-03-11T16:43:00Z">
+      <w:ins w:id="163" w:author="Andrew Burns" w:date="2024-03-07T17:10:00Z">
+        <w:r>
+          <w:rPr>
+            <w:lang w:val="en-US"/>
+            <w:rPrChange w:id="164" w:author="ib Han" w:date="2024-03-11T17:43:00Z" w16du:dateUtc="2024-03-11T16:43:00Z">
               <w:rPr/>
             </w:rPrChange>
           </w:rPr>
           <w:t>link to link</w:t>
         </w:r>
       </w:ins>
-      <w:ins w:id="86" w:author="Andrew Burns" w:date="2024-03-07T17:11:00Z">
-        <w:r>
-          <w:rPr>
-            <w:lang w:val="en-US"/>
-            <w:rPrChange w:id="87" w:author="ib Han" w:date="2024-03-11T17:43:00Z" w16du:dateUtc="2024-03-11T16:43:00Z">
+      <w:ins w:id="165" w:author="Andrew Burns" w:date="2024-03-07T17:11:00Z">
+        <w:r>
+          <w:rPr>
+            <w:lang w:val="en-US"/>
+            <w:rPrChange w:id="166" w:author="ib Han" w:date="2024-03-11T17:43:00Z" w16du:dateUtc="2024-03-11T16:43:00Z">
               <w:rPr/>
             </w:rPrChange>
           </w:rPr>
           <w:t xml:space="preserve">s </w:t>
         </w:r>
       </w:ins>
-      <w:ins w:id="88" w:author="Andrew Burns" w:date="2024-03-07T17:17:00Z">
-        <w:r>
-          <w:rPr>
-            <w:lang w:val="en-US"/>
-            <w:rPrChange w:id="89" w:author="ib Han" w:date="2024-03-11T17:43:00Z" w16du:dateUtc="2024-03-11T16:43:00Z">
+      <w:ins w:id="167" w:author="Andrew Burns" w:date="2024-03-07T17:17:00Z">
+        <w:r>
+          <w:rPr>
+            <w:lang w:val="en-US"/>
+            <w:rPrChange w:id="168" w:author="ib Han" w:date="2024-03-11T17:43:00Z" w16du:dateUtc="2024-03-11T16:43:00Z">
               <w:rPr/>
             </w:rPrChange>
           </w:rPr>
@@ -1034,7 +1537,7 @@
         <w:r>
           <w:rPr>
             <w:lang w:val="en-US"/>
-            <w:rPrChange w:id="90" w:author="ib Han" w:date="2024-03-11T17:43:00Z" w16du:dateUtc="2024-03-11T16:43:00Z">
+            <w:rPrChange w:id="169" w:author="ib Han" w:date="2024-03-11T17:43:00Z" w16du:dateUtc="2024-03-11T16:43:00Z">
               <w:rPr/>
             </w:rPrChange>
           </w:rPr>
@@ -1051,15 +1554,15 @@
           <w:numId w:val="1"/>
         </w:numPr>
         <w:rPr>
-          <w:ins w:id="91" w:author="Andrew Burns" w:date="2024-03-07T16:09:00Z"/>
-          <w:lang w:val="en-US"/>
-          <w:rPrChange w:id="92" w:author="ib Han" w:date="2024-03-11T17:43:00Z" w16du:dateUtc="2024-03-11T16:43:00Z">
+          <w:ins w:id="170" w:author="Andrew Burns" w:date="2024-03-07T16:09:00Z"/>
+          <w:lang w:val="en-US"/>
+          <w:rPrChange w:id="171" w:author="ib Han" w:date="2024-03-11T17:43:00Z" w16du:dateUtc="2024-03-11T16:43:00Z">
             <w:rPr>
-              <w:ins w:id="93" w:author="Andrew Burns" w:date="2024-03-07T16:09:00Z"/>
+              <w:ins w:id="172" w:author="Andrew Burns" w:date="2024-03-07T16:09:00Z"/>
             </w:rPr>
           </w:rPrChange>
         </w:rPr>
-        <w:pPrChange w:id="94" w:author="Andrew Burns" w:date="2024-03-07T16:11:00Z">
+        <w:pPrChange w:id="173" w:author="Andrew Burns" w:date="2024-03-07T16:11:00Z">
           <w:pPr>
             <w:pStyle w:val="Overskrift1"/>
           </w:pPr>
@@ -1069,11 +1572,11 @@
     <w:p>
       <w:pPr>
         <w:rPr>
-          <w:ins w:id="95" w:author="Andrew Burns" w:date="2024-03-07T16:09:00Z"/>
-          <w:lang w:val="en-US"/>
-          <w:rPrChange w:id="96" w:author="ib Han" w:date="2024-03-11T17:43:00Z" w16du:dateUtc="2024-03-11T16:43:00Z">
+          <w:ins w:id="174" w:author="Andrew Burns" w:date="2024-03-07T16:09:00Z"/>
+          <w:lang w:val="en-US"/>
+          <w:rPrChange w:id="175" w:author="ib Han" w:date="2024-03-11T17:43:00Z" w16du:dateUtc="2024-03-11T16:43:00Z">
             <w:rPr>
-              <w:ins w:id="97" w:author="Andrew Burns" w:date="2024-03-07T16:09:00Z"/>
+              <w:ins w:id="176" w:author="Andrew Burns" w:date="2024-03-07T16:09:00Z"/>
             </w:rPr>
           </w:rPrChange>
         </w:rPr>
@@ -1083,11 +1586,11 @@
       <w:pPr>
         <w:rPr>
           <w:lang w:val="en-US"/>
-          <w:rPrChange w:id="98" w:author="ib Han" w:date="2024-03-11T17:43:00Z" w16du:dateUtc="2024-03-11T16:43:00Z">
+          <w:rPrChange w:id="177" w:author="ib Han" w:date="2024-03-11T17:43:00Z" w16du:dateUtc="2024-03-11T16:43:00Z">
             <w:rPr/>
           </w:rPrChange>
         </w:rPr>
-        <w:pPrChange w:id="99" w:author="Andrew Burns" w:date="2024-03-07T16:09:00Z">
+        <w:pPrChange w:id="178" w:author="Andrew Burns" w:date="2024-03-07T16:09:00Z">
           <w:pPr>
             <w:pStyle w:val="Overskrift1"/>
           </w:pPr>
@@ -1583,7 +2086,7 @@
                 <w:lang w:val="en-US"/>
               </w:rPr>
             </w:pPr>
-            <w:del w:id="100" w:author="ib Han" w:date="2024-03-06T15:54:00Z">
+            <w:del w:id="179" w:author="ib Han" w:date="2024-03-06T15:54:00Z">
               <w:r>
                 <w:rPr>
                   <w:rFonts w:ascii="MS Gothic" w:eastAsia="MS Gothic" w:hAnsi="MS Gothic" w:hint="eastAsia"/>
@@ -1592,7 +2095,7 @@
                 <w:delText>☐</w:delText>
               </w:r>
             </w:del>
-            <w:ins w:id="101" w:author="ib Han" w:date="2024-03-06T15:54:00Z">
+            <w:ins w:id="180" w:author="ib Han" w:date="2024-03-06T15:54:00Z">
               <w:r>
                 <w:rPr>
                   <w:rFonts w:ascii="MS Gothic" w:eastAsia="MS Gothic" w:hAnsi="MS Gothic" w:hint="eastAsia"/>
@@ -2049,7 +2552,7 @@
             <w:tcW w:w="421" w:type="dxa"/>
           </w:tcPr>
           <w:p>
-            <w:bookmarkStart w:id="102" w:name="_Hlk155873875"/>
+            <w:bookmarkStart w:id="181" w:name="_Hlk155873875"/>
             <w:r>
               <w:rPr>
                 <w:rFonts w:ascii="MS Gothic" w:eastAsia="MS Gothic" w:hAnsi="MS Gothic" w:hint="eastAsia"/>
@@ -2216,7 +2719,7 @@
             <w:pPr>
               <w:rPr>
                 <w:lang w:val="en-US"/>
-                <w:rPrChange w:id="103" w:author="Andrew Burns" w:date="2024-03-07T11:50:00Z">
+                <w:rPrChange w:id="182" w:author="Andrew Burns" w:date="2024-03-07T11:50:00Z">
                   <w:rPr>
                     <w:lang w:val="es-ES"/>
                   </w:rPr>
@@ -2227,7 +2730,7 @@
             <w:r>
               <w:rPr>
                 <w:lang w:val="en-US"/>
-                <w:rPrChange w:id="104" w:author="Andrew Burns" w:date="2024-03-07T11:50:00Z">
+                <w:rPrChange w:id="183" w:author="Andrew Burns" w:date="2024-03-07T11:50:00Z">
                   <w:rPr>
                     <w:lang w:val="es-ES"/>
                   </w:rPr>
@@ -2239,7 +2742,7 @@
             <w:r>
               <w:rPr>
                 <w:lang w:val="en-US"/>
-                <w:rPrChange w:id="105" w:author="Andrew Burns" w:date="2024-03-07T11:50:00Z">
+                <w:rPrChange w:id="184" w:author="Andrew Burns" w:date="2024-03-07T11:50:00Z">
                   <w:rPr>
                     <w:lang w:val="es-ES"/>
                   </w:rPr>
@@ -2318,7 +2821,7 @@
           </w:p>
         </w:tc>
       </w:tr>
-      <w:bookmarkEnd w:id="102"/>
+      <w:bookmarkEnd w:id="181"/>
       <w:tr>
         <w:trPr>
           <w:trHeight w:val="809"/>
@@ -2617,7 +3120,7 @@
           <w:p>
             <w:pPr>
               <w:rPr>
-                <w:ins w:id="106" w:author="ib Han" w:date="2024-03-03T23:32:00Z"/>
+                <w:ins w:id="185" w:author="ib Han" w:date="2024-03-03T23:32:00Z"/>
                 <w:lang w:val="en-US"/>
               </w:rPr>
             </w:pPr>
@@ -2631,7 +3134,7 @@
           <w:p>
             <w:pPr>
               <w:rPr>
-                <w:ins w:id="107" w:author="ib Han" w:date="2024-03-03T23:32:00Z"/>
+                <w:ins w:id="186" w:author="ib Han" w:date="2024-03-03T23:32:00Z"/>
                 <w:lang w:val="en-US"/>
               </w:rPr>
             </w:pPr>
@@ -2645,7 +3148,7 @@
           <w:p>
             <w:pPr>
               <w:rPr>
-                <w:ins w:id="108" w:author="ib Han" w:date="2024-03-03T23:32:00Z"/>
+                <w:ins w:id="187" w:author="ib Han" w:date="2024-03-03T23:32:00Z"/>
                 <w:lang w:val="en-US"/>
               </w:rPr>
             </w:pPr>
@@ -3164,7 +3667,7 @@
         </w:rPr>
         <w:t>use [link](link) to make it visible and clickable</w:t>
       </w:r>
-      <w:ins w:id="109" w:author="ib Han" w:date="2024-03-03T23:28:00Z">
+      <w:ins w:id="188" w:author="ib Han" w:date="2024-03-03T23:28:00Z">
         <w:r>
           <w:rPr>
             <w:b/>
@@ -3184,7 +3687,7 @@
           <w:t>in acrobat reader links works</w:t>
         </w:r>
       </w:ins>
-      <w:ins w:id="110" w:author="ib Han" w:date="2024-03-03T23:39:00Z">
+      <w:ins w:id="189" w:author="ib Han" w:date="2024-03-03T23:39:00Z">
         <w:r>
           <w:rPr>
             <w:b/>
@@ -3206,7 +3709,7 @@
           <w:t>cite</w:t>
         </w:r>
       </w:ins>
-      <w:ins w:id="111" w:author="ib Han" w:date="2024-03-03T23:40:00Z">
+      <w:ins w:id="190" w:author="ib Han" w:date="2024-03-03T23:40:00Z">
         <w:r>
           <w:rPr>
             <w:b/>
@@ -3266,7 +3769,7 @@
           <w:t xml:space="preserve"> not all </w:t>
         </w:r>
       </w:ins>
-      <w:ins w:id="112" w:author="ib Han" w:date="2024-03-03T23:28:00Z">
+      <w:ins w:id="191" w:author="ib Han" w:date="2024-03-03T23:28:00Z">
         <w:r>
           <w:rPr>
             <w:b/>
@@ -3303,7 +3806,7 @@
         </w:rPr>
         <w:t>Format of citations.  Burns (2012). Burns [2012]</w:t>
       </w:r>
-      <w:ins w:id="113" w:author="ib Han" w:date="2024-03-03T23:30:00Z">
+      <w:ins w:id="192" w:author="ib Han" w:date="2024-03-03T23:30:00Z">
         <w:r>
           <w:rPr>
             <w:b/>
@@ -3313,7 +3816,7 @@
           <w:t xml:space="preserve"> </w:t>
         </w:r>
       </w:ins>
-      <w:ins w:id="114" w:author="ib Han" w:date="2024-03-03T23:31:00Z">
+      <w:ins w:id="193" w:author="ib Han" w:date="2024-03-03T23:31:00Z">
         <w:r>
           <w:rPr>
             <w:b/>
@@ -3349,7 +3852,7 @@
           <w:t xml:space="preserve">/Ib </w:t>
         </w:r>
       </w:ins>
-      <w:ins w:id="115" w:author="ib Han" w:date="2024-03-03T23:39:00Z">
+      <w:ins w:id="194" w:author="ib Han" w:date="2024-03-03T23:39:00Z">
         <w:r>
           <w:rPr>
             <w:b/>
@@ -3516,7 +4019,7 @@
         <w:rPr>
           <w:highlight w:val="green"/>
           <w:lang w:val="en-US"/>
-          <w:rPrChange w:id="116" w:author="ib Han" w:date="2024-03-03T18:38:00Z">
+          <w:rPrChange w:id="195" w:author="ib Han" w:date="2024-03-03T18:38:00Z">
             <w:rPr>
               <w:lang w:val="en-US"/>
             </w:rPr>
@@ -3524,12 +4027,12 @@
         </w:rPr>
         <w:t>.</w:t>
       </w:r>
-      <w:ins w:id="117" w:author="ib Han" w:date="2024-03-03T18:36:00Z">
+      <w:ins w:id="196" w:author="ib Han" w:date="2024-03-03T18:36:00Z">
         <w:r>
           <w:rPr>
             <w:highlight w:val="green"/>
             <w:lang w:val="en-US"/>
-            <w:rPrChange w:id="118" w:author="ib Han" w:date="2024-03-03T18:38:00Z">
+            <w:rPrChange w:id="197" w:author="ib Han" w:date="2024-03-03T18:38:00Z">
               <w:rPr>
                 <w:lang w:val="en-US"/>
               </w:rPr>
@@ -3538,12 +4041,12 @@
           <w:t xml:space="preserve"> </w:t>
         </w:r>
       </w:ins>
-      <w:ins w:id="119" w:author="ib Han" w:date="2024-03-03T18:37:00Z">
+      <w:ins w:id="198" w:author="ib Han" w:date="2024-03-03T18:37:00Z">
         <w:r>
           <w:rPr>
             <w:highlight w:val="green"/>
             <w:lang w:val="en-US"/>
-            <w:rPrChange w:id="120" w:author="ib Han" w:date="2024-03-03T18:38:00Z">
+            <w:rPrChange w:id="199" w:author="ib Han" w:date="2024-03-03T18:38:00Z">
               <w:rPr>
                 <w:lang w:val="en-US"/>
               </w:rPr>
@@ -3555,7 +4058,7 @@
           <w:rPr>
             <w:highlight w:val="green"/>
             <w:lang w:val="en-US"/>
-            <w:rPrChange w:id="121" w:author="ib Han" w:date="2024-03-03T18:38:00Z">
+            <w:rPrChange w:id="200" w:author="ib Han" w:date="2024-03-03T18:38:00Z">
               <w:rPr>
                 <w:lang w:val="en-US"/>
               </w:rPr>
@@ -3568,7 +4071,7 @@
           <w:rPr>
             <w:highlight w:val="green"/>
             <w:lang w:val="en-US"/>
-            <w:rPrChange w:id="122" w:author="ib Han" w:date="2024-03-03T18:38:00Z">
+            <w:rPrChange w:id="201" w:author="ib Han" w:date="2024-03-03T18:38:00Z">
               <w:rPr>
                 <w:lang w:val="en-US"/>
               </w:rPr>
@@ -3581,7 +4084,7 @@
           <w:rPr>
             <w:highlight w:val="green"/>
             <w:lang w:val="en-US"/>
-            <w:rPrChange w:id="123" w:author="ib Han" w:date="2024-03-03T18:38:00Z">
+            <w:rPrChange w:id="202" w:author="ib Han" w:date="2024-03-03T18:38:00Z">
               <w:rPr>
                 <w:lang w:val="en-US"/>
               </w:rPr>
@@ -3590,12 +4093,12 @@
           <w:t xml:space="preserve"> is used to format. That is </w:t>
         </w:r>
       </w:ins>
-      <w:ins w:id="124" w:author="ib Han" w:date="2024-03-03T18:38:00Z">
+      <w:ins w:id="203" w:author="ib Han" w:date="2024-03-03T18:38:00Z">
         <w:r>
           <w:rPr>
             <w:highlight w:val="green"/>
             <w:lang w:val="en-US"/>
-            <w:rPrChange w:id="125" w:author="ib Han" w:date="2024-03-03T18:38:00Z">
+            <w:rPrChange w:id="204" w:author="ib Han" w:date="2024-03-03T18:38:00Z">
               <w:rPr>
                 <w:lang w:val="en-US"/>
               </w:rPr>
@@ -3604,12 +4107,12 @@
           <w:t xml:space="preserve">not the case in latex </w:t>
         </w:r>
       </w:ins>
-      <w:ins w:id="126" w:author="ib Han" w:date="2024-03-03T18:37:00Z">
+      <w:ins w:id="205" w:author="ib Han" w:date="2024-03-03T18:37:00Z">
         <w:r>
           <w:rPr>
             <w:highlight w:val="green"/>
             <w:lang w:val="en-US"/>
-            <w:rPrChange w:id="127" w:author="ib Han" w:date="2024-03-03T18:38:00Z">
+            <w:rPrChange w:id="206" w:author="ib Han" w:date="2024-03-03T18:38:00Z">
               <w:rPr>
                 <w:lang w:val="en-US"/>
               </w:rPr>
@@ -3622,7 +4125,7 @@
           <w:rPr>
             <w:highlight w:val="green"/>
             <w:lang w:val="en-US"/>
-            <w:rPrChange w:id="128" w:author="ib Han" w:date="2024-03-03T18:38:00Z">
+            <w:rPrChange w:id="207" w:author="ib Han" w:date="2024-03-03T18:38:00Z">
               <w:rPr>
                 <w:lang w:val="en-US"/>
               </w:rPr>
@@ -3816,12 +4319,12 @@
         </w:rPr>
         <w:t xml:space="preserve"> did not render properly </w:t>
       </w:r>
-      <w:ins w:id="129" w:author="ib Han" w:date="2024-03-06T14:53:00Z">
+      <w:ins w:id="208" w:author="ib Han" w:date="2024-03-06T14:53:00Z">
         <w:r>
           <w:rPr>
             <w:highlight w:val="green"/>
             <w:lang w:val="en-US"/>
-            <w:rPrChange w:id="130" w:author="ib Han" w:date="2024-03-06T14:54:00Z">
+            <w:rPrChange w:id="209" w:author="ib Han" w:date="2024-03-06T14:54:00Z">
               <w:rPr>
                 <w:lang w:val="en-US"/>
               </w:rPr>
@@ -3830,12 +4333,12 @@
           <w:t xml:space="preserve">Fixed and </w:t>
         </w:r>
       </w:ins>
-      <w:ins w:id="131" w:author="ib Han" w:date="2024-03-06T14:54:00Z">
+      <w:ins w:id="210" w:author="ib Han" w:date="2024-03-06T14:54:00Z">
         <w:r>
           <w:rPr>
             <w:highlight w:val="green"/>
             <w:lang w:val="en-US"/>
-            <w:rPrChange w:id="132" w:author="ib Han" w:date="2024-03-06T14:54:00Z">
+            <w:rPrChange w:id="211" w:author="ib Han" w:date="2024-03-06T14:54:00Z">
               <w:rPr>
                 <w:lang w:val="en-US"/>
               </w:rPr>
@@ -3848,7 +4351,7 @@
           <w:rPr>
             <w:highlight w:val="green"/>
             <w:lang w:val="en-US"/>
-            <w:rPrChange w:id="133" w:author="ib Han" w:date="2024-03-06T14:54:00Z">
+            <w:rPrChange w:id="212" w:author="ib Han" w:date="2024-03-06T14:54:00Z">
               <w:rPr>
                 <w:lang w:val="en-US"/>
               </w:rPr>
@@ -3888,7 +4391,7 @@
         <w:rPr>
           <w:highlight w:val="green"/>
           <w:lang w:val="en-US"/>
-          <w:rPrChange w:id="134" w:author="ib Han" w:date="2024-03-06T14:53:00Z">
+          <w:rPrChange w:id="213" w:author="ib Han" w:date="2024-03-06T14:53:00Z">
             <w:rPr>
               <w:lang w:val="en-US"/>
             </w:rPr>
@@ -3896,12 +4399,12 @@
         </w:rPr>
         <w:t>().</w:t>
       </w:r>
-      <w:ins w:id="135" w:author="ib Han" w:date="2024-03-06T14:53:00Z">
+      <w:ins w:id="214" w:author="ib Han" w:date="2024-03-06T14:53:00Z">
         <w:r>
           <w:rPr>
             <w:highlight w:val="green"/>
             <w:lang w:val="en-US"/>
-            <w:rPrChange w:id="136" w:author="ib Han" w:date="2024-03-06T14:53:00Z">
+            <w:rPrChange w:id="215" w:author="ib Han" w:date="2024-03-06T14:53:00Z">
               <w:rPr>
                 <w:lang w:val="en-US"/>
               </w:rPr>
@@ -3914,7 +4417,7 @@
           <w:rPr>
             <w:highlight w:val="green"/>
             <w:lang w:val="en-US"/>
-            <w:rPrChange w:id="137" w:author="ib Han" w:date="2024-03-06T14:53:00Z">
+            <w:rPrChange w:id="216" w:author="ib Han" w:date="2024-03-06T14:53:00Z">
               <w:rPr>
                 <w:lang w:val="en-US"/>
               </w:rPr>
@@ -4282,7 +4785,7 @@
         <w:rPr>
           <w:highlight w:val="green"/>
           <w:lang w:val="en-US"/>
-          <w:rPrChange w:id="138" w:author="ib Han" w:date="2024-03-06T16:01:00Z">
+          <w:rPrChange w:id="217" w:author="ib Han" w:date="2024-03-06T16:01:00Z">
             <w:rPr>
               <w:lang w:val="en-US"/>
             </w:rPr>
@@ -4333,7 +4836,7 @@
         <w:rPr>
           <w:highlight w:val="green"/>
           <w:lang w:val="en-US"/>
-          <w:rPrChange w:id="139" w:author="ib Han" w:date="2024-03-06T16:02:00Z">
+          <w:rPrChange w:id="218" w:author="ib Han" w:date="2024-03-06T16:02:00Z">
             <w:rPr>
               <w:lang w:val="en-US"/>
             </w:rPr>
@@ -4341,12 +4844,12 @@
         </w:rPr>
         <w:t xml:space="preserve">, </w:t>
       </w:r>
-      <w:del w:id="140" w:author="ib Han" w:date="2024-03-06T16:01:00Z">
+      <w:del w:id="219" w:author="ib Han" w:date="2024-03-06T16:01:00Z">
         <w:r>
           <w:rPr>
             <w:highlight w:val="green"/>
             <w:lang w:val="en-US"/>
-            <w:rPrChange w:id="141" w:author="ib Han" w:date="2024-03-06T16:02:00Z">
+            <w:rPrChange w:id="220" w:author="ib Han" w:date="2024-03-06T16:02:00Z">
               <w:rPr>
                 <w:lang w:val="en-US"/>
               </w:rPr>
@@ -4355,12 +4858,12 @@
           <w:delText xml:space="preserve">fixed </w:delText>
         </w:r>
       </w:del>
-      <w:ins w:id="142" w:author="ib Han" w:date="2024-03-06T16:01:00Z">
+      <w:ins w:id="221" w:author="ib Han" w:date="2024-03-06T16:01:00Z">
         <w:r>
           <w:rPr>
             <w:highlight w:val="green"/>
             <w:lang w:val="en-US"/>
-            <w:rPrChange w:id="143" w:author="ib Han" w:date="2024-03-06T16:02:00Z">
+            <w:rPrChange w:id="222" w:author="ib Han" w:date="2024-03-06T16:02:00Z">
               <w:rPr>
                 <w:lang w:val="en-US"/>
               </w:rPr>
@@ -4369,12 +4872,12 @@
           <w:t>n</w:t>
         </w:r>
       </w:ins>
-      <w:ins w:id="144" w:author="ib Han" w:date="2024-03-06T16:02:00Z">
+      <w:ins w:id="223" w:author="ib Han" w:date="2024-03-06T16:02:00Z">
         <w:r>
           <w:rPr>
             <w:highlight w:val="green"/>
             <w:lang w:val="en-US"/>
-            <w:rPrChange w:id="145" w:author="ib Han" w:date="2024-03-06T16:02:00Z">
+            <w:rPrChange w:id="224" w:author="ib Han" w:date="2024-03-06T16:02:00Z">
               <w:rPr>
                 <w:lang w:val="en-US"/>
               </w:rPr>

</xml_diff>